<commit_message>
add two server process in the master node
</commit_message>
<xml_diff>
--- a/interface.docx
+++ b/interface.docx
@@ -1,6 +1,6 @@
 
 <file path=word/document.xml><?xml version="1.0" encoding="utf-8"?>
-<w:document xmlns:wpc="http://schemas.microsoft.com/office/word/2010/wordprocessingCanvas" xmlns:mo="http://schemas.microsoft.com/office/mac/office/2008/main" xmlns:mc="http://schemas.openxmlformats.org/markup-compatibility/2006" xmlns:mv="urn:schemas-microsoft-com:mac:vml" xmlns:o="urn:schemas-microsoft-com:office:office" xmlns:r="http://schemas.openxmlformats.org/officeDocument/2006/relationships" xmlns:m="http://schemas.openxmlformats.org/officeDocument/2006/math" xmlns:v="urn:schemas-microsoft-com:vml" xmlns:wp14="http://schemas.microsoft.com/office/word/2010/wordprocessingDrawing" xmlns:wp="http://schemas.openxmlformats.org/drawingml/2006/wordprocessingDrawing" xmlns:w10="urn:schemas-microsoft-com:office:word" xmlns:w="http://schemas.openxmlformats.org/wordprocessingml/2006/main" xmlns:w14="http://schemas.microsoft.com/office/word/2010/wordml" xmlns:wpg="http://schemas.microsoft.com/office/word/2010/wordprocessingGroup" xmlns:wpi="http://schemas.microsoft.com/office/word/2010/wordprocessingInk" xmlns:wne="http://schemas.microsoft.com/office/word/2006/wordml" xmlns:wps="http://schemas.microsoft.com/office/word/2010/wordprocessingShape" mc:Ignorable="w14 wp14">
+<w:document xmlns:wpc="http://schemas.microsoft.com/office/word/2010/wordprocessingCanvas" xmlns:mc="http://schemas.openxmlformats.org/markup-compatibility/2006" xmlns:o="urn:schemas-microsoft-com:office:office" xmlns:r="http://schemas.openxmlformats.org/officeDocument/2006/relationships" xmlns:m="http://schemas.openxmlformats.org/officeDocument/2006/math" xmlns:v="urn:schemas-microsoft-com:vml" xmlns:wp14="http://schemas.microsoft.com/office/word/2010/wordprocessingDrawing" xmlns:wp="http://schemas.openxmlformats.org/drawingml/2006/wordprocessingDrawing" xmlns:w10="urn:schemas-microsoft-com:office:word" xmlns:w="http://schemas.openxmlformats.org/wordprocessingml/2006/main" xmlns:w14="http://schemas.microsoft.com/office/word/2010/wordml" xmlns:w15="http://schemas.microsoft.com/office/word/2012/wordml" xmlns:wpg="http://schemas.microsoft.com/office/word/2010/wordprocessingGroup" xmlns:wpi="http://schemas.microsoft.com/office/word/2010/wordprocessingInk" xmlns:wne="http://schemas.microsoft.com/office/word/2006/wordml" xmlns:wps="http://schemas.microsoft.com/office/word/2010/wordprocessingShape" mc:Ignorable="w14 w15 wp14">
   <w:body>
     <w:p>
       <w:r>
@@ -14,12 +14,13 @@
     </w:p>
     <w:p>
       <w:pPr>
-        <w:pStyle w:val="ListParagraph"/>
+        <w:pStyle w:val="a3"/>
         <w:numPr>
           <w:ilvl w:val="0"/>
           <w:numId w:val="1"/>
         </w:numPr>
       </w:pPr>
+      <w:proofErr w:type="spellStart"/>
       <w:r>
         <w:t>S</w:t>
       </w:r>
@@ -29,100 +30,163 @@
       <w:r>
         <w:t>Task</w:t>
       </w:r>
-    </w:p>
-    <w:p>
-      <w:pPr>
-        <w:pStyle w:val="ListParagraph"/>
-      </w:pPr>
-      <w:r>
-        <w:t>messageType:command</w:t>
-      </w:r>
-    </w:p>
-    <w:p>
-      <w:pPr>
-        <w:pStyle w:val="ListParagraph"/>
-      </w:pPr>
-      <w:r>
-        <w:t>messageID: start</w:t>
-      </w:r>
-    </w:p>
-    <w:p>
-      <w:pPr>
-        <w:pStyle w:val="ListParagraph"/>
-      </w:pPr>
-      <w:r>
-        <w:t>task: startingTask</w:t>
-      </w:r>
-    </w:p>
-    <w:p>
-      <w:pPr>
-        <w:pStyle w:val="ListParagraph"/>
+      <w:proofErr w:type="spellEnd"/>
+    </w:p>
+    <w:p>
+      <w:pPr>
+        <w:pStyle w:val="a3"/>
+      </w:pPr>
+      <w:proofErr w:type="spellStart"/>
+      <w:proofErr w:type="gramStart"/>
+      <w:r>
+        <w:t>messageType:</w:t>
+      </w:r>
+      <w:proofErr w:type="gramEnd"/>
+      <w:r>
+        <w:t>command</w:t>
+      </w:r>
+      <w:proofErr w:type="spellEnd"/>
+    </w:p>
+    <w:p>
+      <w:pPr>
+        <w:pStyle w:val="a3"/>
+      </w:pPr>
+      <w:proofErr w:type="spellStart"/>
+      <w:proofErr w:type="gramStart"/>
+      <w:r>
+        <w:t>messageID</w:t>
+      </w:r>
+      <w:proofErr w:type="spellEnd"/>
+      <w:proofErr w:type="gramEnd"/>
+      <w:r>
+        <w:t>: start</w:t>
+      </w:r>
+    </w:p>
+    <w:p>
+      <w:pPr>
+        <w:pStyle w:val="a3"/>
+      </w:pPr>
+      <w:proofErr w:type="gramStart"/>
+      <w:r>
+        <w:t>task</w:t>
+      </w:r>
+      <w:proofErr w:type="gramEnd"/>
+      <w:r>
+        <w:t xml:space="preserve">: </w:t>
+      </w:r>
+      <w:proofErr w:type="spellStart"/>
+      <w:r>
+        <w:t>startingTask</w:t>
+      </w:r>
+      <w:proofErr w:type="spellEnd"/>
+    </w:p>
+    <w:p>
+      <w:pPr>
+        <w:pStyle w:val="a3"/>
         <w:numPr>
           <w:ilvl w:val="0"/>
           <w:numId w:val="1"/>
         </w:numPr>
       </w:pPr>
+      <w:proofErr w:type="spellStart"/>
       <w:r>
         <w:t>kill</w:t>
       </w:r>
       <w:r>
         <w:t>Task</w:t>
       </w:r>
-    </w:p>
-    <w:p>
-      <w:pPr>
-        <w:pStyle w:val="ListParagraph"/>
-      </w:pPr>
-      <w:r>
-        <w:t>messageType:command</w:t>
-      </w:r>
-    </w:p>
-    <w:p>
-      <w:pPr>
-        <w:pStyle w:val="ListParagraph"/>
-      </w:pPr>
-      <w:r>
-        <w:t>messageID: KILL</w:t>
-      </w:r>
-    </w:p>
-    <w:p>
-      <w:pPr>
-        <w:pStyle w:val="ListParagraph"/>
-      </w:pPr>
+      <w:proofErr w:type="spellEnd"/>
+    </w:p>
+    <w:p>
+      <w:pPr>
+        <w:pStyle w:val="a3"/>
+      </w:pPr>
+      <w:proofErr w:type="spellStart"/>
+      <w:proofErr w:type="gramStart"/>
+      <w:r>
+        <w:t>messageType:</w:t>
+      </w:r>
+      <w:proofErr w:type="gramEnd"/>
+      <w:r>
+        <w:t>command</w:t>
+      </w:r>
+      <w:proofErr w:type="spellEnd"/>
+    </w:p>
+    <w:p>
+      <w:pPr>
+        <w:pStyle w:val="a3"/>
+      </w:pPr>
+      <w:proofErr w:type="spellStart"/>
+      <w:proofErr w:type="gramStart"/>
+      <w:r>
+        <w:t>messageID</w:t>
+      </w:r>
+      <w:proofErr w:type="spellEnd"/>
+      <w:proofErr w:type="gramEnd"/>
+      <w:r>
+        <w:t>: KILL</w:t>
+      </w:r>
+    </w:p>
+    <w:p>
+      <w:pPr>
+        <w:pStyle w:val="a3"/>
+      </w:pPr>
+      <w:proofErr w:type="spellStart"/>
+      <w:proofErr w:type="gramStart"/>
       <w:r>
         <w:t>task</w:t>
       </w:r>
       <w:r>
         <w:t>ID</w:t>
       </w:r>
+      <w:proofErr w:type="spellEnd"/>
+      <w:proofErr w:type="gramEnd"/>
     </w:p>
     <w:p>
       <w:r>
         <w:t xml:space="preserve">      3.    </w:t>
       </w:r>
+      <w:proofErr w:type="spellStart"/>
+      <w:proofErr w:type="gramStart"/>
       <w:r>
         <w:t>shutDown</w:t>
       </w:r>
-    </w:p>
-    <w:p>
-      <w:pPr>
-        <w:pStyle w:val="ListParagraph"/>
-      </w:pPr>
-      <w:r>
-        <w:t>messageType:  command</w:t>
-      </w:r>
-    </w:p>
-    <w:p>
-      <w:pPr>
-        <w:pStyle w:val="ListParagraph"/>
-      </w:pPr>
-      <w:r>
-        <w:t>messageID: SHUTDOWN</w:t>
-      </w:r>
-    </w:p>
-    <w:p>
-      <w:pPr>
-        <w:pStyle w:val="ListParagraph"/>
+      <w:proofErr w:type="spellEnd"/>
+      <w:proofErr w:type="gramEnd"/>
+    </w:p>
+    <w:p>
+      <w:pPr>
+        <w:pStyle w:val="a3"/>
+      </w:pPr>
+      <w:proofErr w:type="spellStart"/>
+      <w:proofErr w:type="gramStart"/>
+      <w:r>
+        <w:t>messageType</w:t>
+      </w:r>
+      <w:proofErr w:type="spellEnd"/>
+      <w:proofErr w:type="gramEnd"/>
+      <w:r>
+        <w:t>:  command</w:t>
+      </w:r>
+    </w:p>
+    <w:p>
+      <w:pPr>
+        <w:pStyle w:val="a3"/>
+      </w:pPr>
+      <w:proofErr w:type="spellStart"/>
+      <w:proofErr w:type="gramStart"/>
+      <w:r>
+        <w:t>messageID</w:t>
+      </w:r>
+      <w:proofErr w:type="spellEnd"/>
+      <w:proofErr w:type="gramEnd"/>
+      <w:r>
+        <w:t>: SHUTDOWN</w:t>
+      </w:r>
+    </w:p>
+    <w:p>
+      <w:pPr>
+        <w:pStyle w:val="a3"/>
         <w:numPr>
           <w:ilvl w:val="0"/>
           <w:numId w:val="4"/>
@@ -132,6 +196,7 @@
           <w:lang w:eastAsia="zh-CN"/>
         </w:rPr>
       </w:pPr>
+      <w:proofErr w:type="spellStart"/>
       <w:r>
         <w:rPr>
           <w:rFonts w:eastAsia="宋体"/>
@@ -153,47 +218,72 @@
         </w:rPr>
         <w:t>d</w:t>
       </w:r>
-    </w:p>
-    <w:p>
-      <w:pPr>
-        <w:pStyle w:val="ListParagraph"/>
+      <w:proofErr w:type="spellEnd"/>
+    </w:p>
+    <w:p>
+      <w:pPr>
+        <w:pStyle w:val="a3"/>
         <w:rPr>
           <w:rFonts w:eastAsia="宋体"/>
           <w:lang w:eastAsia="zh-CN"/>
         </w:rPr>
       </w:pPr>
+      <w:proofErr w:type="spellStart"/>
+      <w:proofErr w:type="gramStart"/>
       <w:r>
         <w:rPr>
           <w:rFonts w:eastAsia="宋体" w:hint="eastAsia"/>
           <w:lang w:eastAsia="zh-CN"/>
         </w:rPr>
-        <w:t>mesageType: command</w:t>
-      </w:r>
-    </w:p>
-    <w:p>
-      <w:pPr>
-        <w:pStyle w:val="ListParagraph"/>
+        <w:t>mesageType</w:t>
+      </w:r>
+      <w:proofErr w:type="spellEnd"/>
+      <w:proofErr w:type="gramEnd"/>
+      <w:r>
+        <w:rPr>
+          <w:rFonts w:eastAsia="宋体" w:hint="eastAsia"/>
+          <w:lang w:eastAsia="zh-CN"/>
+        </w:rPr>
+        <w:t>: command</w:t>
+      </w:r>
+    </w:p>
+    <w:p>
+      <w:pPr>
+        <w:pStyle w:val="a3"/>
         <w:rPr>
           <w:rFonts w:eastAsia="宋体"/>
           <w:lang w:eastAsia="zh-CN"/>
         </w:rPr>
       </w:pPr>
+      <w:proofErr w:type="spellStart"/>
+      <w:proofErr w:type="gramStart"/>
       <w:r>
         <w:rPr>
           <w:rFonts w:eastAsia="宋体" w:hint="eastAsia"/>
           <w:lang w:eastAsia="zh-CN"/>
         </w:rPr>
-        <w:t>messageID:ASSIGNID</w:t>
-      </w:r>
-    </w:p>
-    <w:p>
-      <w:pPr>
-        <w:pStyle w:val="ListParagraph"/>
+        <w:t>messageID:</w:t>
+      </w:r>
+      <w:proofErr w:type="gramEnd"/>
+      <w:r>
+        <w:rPr>
+          <w:rFonts w:eastAsia="宋体" w:hint="eastAsia"/>
+          <w:lang w:eastAsia="zh-CN"/>
+        </w:rPr>
+        <w:t>ASSIGNID</w:t>
+      </w:r>
+      <w:proofErr w:type="spellEnd"/>
+    </w:p>
+    <w:p>
+      <w:pPr>
+        <w:pStyle w:val="a3"/>
         <w:rPr>
           <w:rFonts w:eastAsia="宋体"/>
           <w:lang w:eastAsia="zh-CN"/>
         </w:rPr>
       </w:pPr>
+      <w:proofErr w:type="spellStart"/>
+      <w:proofErr w:type="gramStart"/>
       <w:r>
         <w:rPr>
           <w:rFonts w:eastAsia="宋体" w:hint="eastAsia"/>
@@ -201,6 +291,8 @@
         </w:rPr>
         <w:t>workerID</w:t>
       </w:r>
+      <w:proofErr w:type="spellEnd"/>
+      <w:proofErr w:type="gramEnd"/>
     </w:p>
     <w:p/>
     <w:p>
@@ -210,7 +302,7 @@
     </w:p>
     <w:p>
       <w:pPr>
-        <w:pStyle w:val="ListParagraph"/>
+        <w:pStyle w:val="a3"/>
         <w:numPr>
           <w:ilvl w:val="0"/>
           <w:numId w:val="2"/>
@@ -222,41 +314,64 @@
     </w:p>
     <w:p>
       <w:pPr>
-        <w:pStyle w:val="ListParagraph"/>
+        <w:pStyle w:val="a3"/>
         <w:ind w:left="1080"/>
       </w:pPr>
-      <w:r>
-        <w:t>messageType:  response</w:t>
-      </w:r>
-    </w:p>
-    <w:p>
-      <w:pPr>
-        <w:pStyle w:val="ListParagraph"/>
+      <w:proofErr w:type="spellStart"/>
+      <w:proofErr w:type="gramStart"/>
+      <w:r>
+        <w:t>messageType</w:t>
+      </w:r>
+      <w:proofErr w:type="spellEnd"/>
+      <w:proofErr w:type="gramEnd"/>
+      <w:r>
+        <w:t>:  response</w:t>
+      </w:r>
+    </w:p>
+    <w:p>
+      <w:pPr>
+        <w:pStyle w:val="a3"/>
         <w:ind w:left="1080"/>
       </w:pPr>
-      <w:r>
-        <w:t>messageID:   START</w:t>
-      </w:r>
-    </w:p>
-    <w:p>
-      <w:pPr>
-        <w:pStyle w:val="ListParagraph"/>
+      <w:proofErr w:type="spellStart"/>
+      <w:proofErr w:type="gramStart"/>
+      <w:r>
+        <w:t>messageID</w:t>
+      </w:r>
+      <w:proofErr w:type="spellEnd"/>
+      <w:proofErr w:type="gramEnd"/>
+      <w:r>
+        <w:t>:   START</w:t>
+      </w:r>
+    </w:p>
+    <w:p>
+      <w:pPr>
+        <w:pStyle w:val="a3"/>
         <w:ind w:left="1080"/>
       </w:pPr>
+      <w:proofErr w:type="spellStart"/>
+      <w:proofErr w:type="gramStart"/>
       <w:r>
         <w:t>task</w:t>
       </w:r>
       <w:r>
         <w:t>Id</w:t>
       </w:r>
-    </w:p>
-    <w:p>
-      <w:pPr>
-        <w:pStyle w:val="ListParagraph"/>
+      <w:proofErr w:type="spellEnd"/>
+      <w:proofErr w:type="gramEnd"/>
+    </w:p>
+    <w:p>
+      <w:pPr>
+        <w:pStyle w:val="a3"/>
         <w:ind w:left="1080"/>
       </w:pPr>
-      <w:r>
-        <w:t>Result : SUCCESS|FAIL</w:t>
+      <w:proofErr w:type="gramStart"/>
+      <w:r>
+        <w:t>Result :</w:t>
+      </w:r>
+      <w:proofErr w:type="gramEnd"/>
+      <w:r>
+        <w:t xml:space="preserve"> SUCCESS|FAIL</w:t>
       </w:r>
       <w:r>
         <w:t>(SUCCESS:0,FAIL:-1)</w:t>
@@ -264,7 +379,7 @@
     </w:p>
     <w:p>
       <w:pPr>
-        <w:pStyle w:val="ListParagraph"/>
+        <w:pStyle w:val="a3"/>
         <w:ind w:left="1080"/>
         <w:rPr>
           <w:rFonts w:eastAsia="宋体"/>
@@ -282,55 +397,82 @@
     </w:p>
     <w:p>
       <w:pPr>
-        <w:pStyle w:val="ListParagraph"/>
+        <w:pStyle w:val="a3"/>
         <w:numPr>
           <w:ilvl w:val="0"/>
           <w:numId w:val="2"/>
         </w:numPr>
       </w:pPr>
+      <w:proofErr w:type="spellStart"/>
       <w:r>
         <w:t>killTaskRsp</w:t>
       </w:r>
-    </w:p>
-    <w:p>
-      <w:pPr>
-        <w:pStyle w:val="ListParagraph"/>
+      <w:proofErr w:type="spellEnd"/>
+    </w:p>
+    <w:p>
+      <w:pPr>
+        <w:pStyle w:val="a3"/>
         <w:ind w:left="1080"/>
       </w:pPr>
-      <w:r>
-        <w:t>messageType:   response</w:t>
-      </w:r>
-    </w:p>
-    <w:p>
-      <w:pPr>
-        <w:pStyle w:val="ListParagraph"/>
+      <w:proofErr w:type="spellStart"/>
+      <w:proofErr w:type="gramStart"/>
+      <w:r>
+        <w:t>messageType</w:t>
+      </w:r>
+      <w:proofErr w:type="spellEnd"/>
+      <w:proofErr w:type="gramEnd"/>
+      <w:r>
+        <w:t>:   response</w:t>
+      </w:r>
+    </w:p>
+    <w:p>
+      <w:pPr>
+        <w:pStyle w:val="a3"/>
         <w:ind w:left="1080"/>
       </w:pPr>
-      <w:r>
-        <w:t xml:space="preserve">messiageID:  </w:t>
-      </w:r>
+      <w:proofErr w:type="spellStart"/>
+      <w:proofErr w:type="gramStart"/>
+      <w:r>
+        <w:t>messiageID</w:t>
+      </w:r>
+      <w:proofErr w:type="spellEnd"/>
+      <w:proofErr w:type="gramEnd"/>
+      <w:r>
+        <w:t xml:space="preserve">:  </w:t>
+      </w:r>
+      <w:proofErr w:type="spellStart"/>
       <w:r>
         <w:t>killTaskRsp</w:t>
       </w:r>
-    </w:p>
-    <w:p>
-      <w:pPr>
-        <w:pStyle w:val="ListParagraph"/>
+      <w:proofErr w:type="spellEnd"/>
+    </w:p>
+    <w:p>
+      <w:pPr>
+        <w:pStyle w:val="a3"/>
         <w:ind w:left="1080"/>
       </w:pPr>
-      <w:r>
-        <w:t xml:space="preserve">int </w:t>
-      </w:r>
+      <w:proofErr w:type="spellStart"/>
+      <w:proofErr w:type="gramStart"/>
+      <w:r>
+        <w:t>int</w:t>
+      </w:r>
+      <w:proofErr w:type="spellEnd"/>
+      <w:proofErr w:type="gramEnd"/>
+      <w:r>
+        <w:t xml:space="preserve"> </w:t>
+      </w:r>
+      <w:proofErr w:type="spellStart"/>
       <w:r>
         <w:t>task</w:t>
       </w:r>
       <w:r>
         <w:t>ID</w:t>
       </w:r>
-    </w:p>
-    <w:p>
-      <w:pPr>
-        <w:pStyle w:val="ListParagraph"/>
+      <w:proofErr w:type="spellEnd"/>
+    </w:p>
+    <w:p>
+      <w:pPr>
+        <w:pStyle w:val="a3"/>
         <w:ind w:left="1080"/>
       </w:pPr>
       <w:r>
@@ -339,7 +481,7 @@
     </w:p>
     <w:p>
       <w:pPr>
-        <w:pStyle w:val="ListParagraph"/>
+        <w:pStyle w:val="a3"/>
         <w:ind w:left="1080"/>
       </w:pPr>
       <w:r>
@@ -349,52 +491,82 @@
     <w:p/>
     <w:p>
       <w:pPr>
-        <w:pStyle w:val="ListParagraph"/>
+        <w:pStyle w:val="a3"/>
         <w:numPr>
           <w:ilvl w:val="0"/>
           <w:numId w:val="2"/>
         </w:numPr>
       </w:pPr>
+      <w:proofErr w:type="spellStart"/>
       <w:r>
         <w:t>killJobRsp</w:t>
       </w:r>
-    </w:p>
-    <w:p>
-      <w:pPr>
-        <w:pStyle w:val="ListParagraph"/>
+      <w:proofErr w:type="spellEnd"/>
+    </w:p>
+    <w:p>
+      <w:pPr>
+        <w:pStyle w:val="a3"/>
         <w:ind w:left="1080"/>
       </w:pPr>
-      <w:r>
-        <w:t>messageType: response</w:t>
-      </w:r>
-    </w:p>
-    <w:p>
-      <w:pPr>
-        <w:pStyle w:val="ListParagraph"/>
+      <w:proofErr w:type="spellStart"/>
+      <w:proofErr w:type="gramStart"/>
+      <w:r>
+        <w:t>messageType</w:t>
+      </w:r>
+      <w:proofErr w:type="spellEnd"/>
+      <w:proofErr w:type="gramEnd"/>
+      <w:r>
+        <w:t>: response</w:t>
+      </w:r>
+    </w:p>
+    <w:p>
+      <w:pPr>
+        <w:pStyle w:val="a3"/>
         <w:ind w:left="1080"/>
       </w:pPr>
-      <w:r>
-        <w:t xml:space="preserve">messageID:  </w:t>
-      </w:r>
+      <w:proofErr w:type="spellStart"/>
+      <w:proofErr w:type="gramStart"/>
+      <w:r>
+        <w:t>messageID</w:t>
+      </w:r>
+      <w:proofErr w:type="spellEnd"/>
+      <w:proofErr w:type="gramEnd"/>
+      <w:r>
+        <w:t xml:space="preserve">:  </w:t>
+      </w:r>
+      <w:proofErr w:type="spellStart"/>
       <w:r>
         <w:t>killJobRsp</w:t>
       </w:r>
-    </w:p>
-    <w:p>
-      <w:pPr>
-        <w:pStyle w:val="ListParagraph"/>
+      <w:proofErr w:type="spellEnd"/>
+    </w:p>
+    <w:p>
+      <w:pPr>
+        <w:pStyle w:val="a3"/>
         <w:ind w:left="1080"/>
       </w:pPr>
-      <w:r>
-        <w:t>int job</w:t>
+      <w:proofErr w:type="spellStart"/>
+      <w:proofErr w:type="gramStart"/>
+      <w:r>
+        <w:t>int</w:t>
+      </w:r>
+      <w:proofErr w:type="spellEnd"/>
+      <w:proofErr w:type="gramEnd"/>
+      <w:r>
+        <w:t xml:space="preserve"> </w:t>
+      </w:r>
+      <w:proofErr w:type="spellStart"/>
+      <w:r>
+        <w:t>job</w:t>
       </w:r>
       <w:r>
         <w:t>Id</w:t>
       </w:r>
-    </w:p>
-    <w:p>
-      <w:pPr>
-        <w:pStyle w:val="ListParagraph"/>
+      <w:proofErr w:type="spellEnd"/>
+    </w:p>
+    <w:p>
+      <w:pPr>
+        <w:pStyle w:val="a3"/>
         <w:ind w:left="1080"/>
       </w:pPr>
       <w:r>
@@ -403,7 +575,7 @@
     </w:p>
     <w:p>
       <w:pPr>
-        <w:pStyle w:val="ListParagraph"/>
+        <w:pStyle w:val="a3"/>
         <w:ind w:left="1080"/>
       </w:pPr>
       <w:r>
@@ -417,31 +589,32 @@
     </w:p>
     <w:p>
       <w:pPr>
-        <w:pStyle w:val="ListParagraph"/>
-        <w:ind w:left="1080"/>
-      </w:pPr>
-    </w:p>
-    <w:p/>
-    <w:p/>
-    <w:p>
-      <w:pPr>
-        <w:pStyle w:val="ListParagraph"/>
+        <w:pStyle w:val="a3"/>
         <w:numPr>
           <w:ilvl w:val="0"/>
           <w:numId w:val="2"/>
         </w:numPr>
       </w:pPr>
+      <w:proofErr w:type="spellStart"/>
       <w:r>
         <w:t>heartBeatInd</w:t>
       </w:r>
-    </w:p>
-    <w:p>
-      <w:pPr>
-        <w:pStyle w:val="ListParagraph"/>
+      <w:proofErr w:type="spellEnd"/>
+    </w:p>
+    <w:p>
+      <w:pPr>
+        <w:pStyle w:val="a3"/>
         <w:ind w:left="1080"/>
       </w:pPr>
-      <w:r>
-        <w:t xml:space="preserve">messageType:  </w:t>
+      <w:proofErr w:type="spellStart"/>
+      <w:proofErr w:type="gramStart"/>
+      <w:r>
+        <w:t>messageType</w:t>
+      </w:r>
+      <w:proofErr w:type="spellEnd"/>
+      <w:proofErr w:type="gramEnd"/>
+      <w:r>
+        <w:t xml:space="preserve">:  </w:t>
       </w:r>
       <w:r>
         <w:t>Indication</w:t>
@@ -449,7 +622,7 @@
     </w:p>
     <w:p>
       <w:pPr>
-        <w:pStyle w:val="ListParagraph"/>
+        <w:pStyle w:val="a3"/>
         <w:ind w:left="760"/>
         <w:rPr>
           <w:rFonts w:ascii="Monaco" w:hAnsi="Monaco" w:cs="Monaco"/>
@@ -465,18 +638,28 @@
         </w:rPr>
         <w:t xml:space="preserve">  </w:t>
       </w:r>
-      <w:r>
-        <w:rPr>
-          <w:rFonts w:ascii="Monaco" w:hAnsi="Monaco" w:cs="Monaco"/>
-          <w:sz w:val="22"/>
-          <w:szCs w:val="22"/>
-        </w:rPr>
-        <w:t>MsgId: HEARTBEATIND</w:t>
-      </w:r>
-    </w:p>
-    <w:p>
-      <w:pPr>
-        <w:pStyle w:val="ListParagraph"/>
+      <w:proofErr w:type="spellStart"/>
+      <w:r>
+        <w:rPr>
+          <w:rFonts w:ascii="Monaco" w:hAnsi="Monaco" w:cs="Monaco"/>
+          <w:sz w:val="22"/>
+          <w:szCs w:val="22"/>
+        </w:rPr>
+        <w:t>MsgId</w:t>
+      </w:r>
+      <w:proofErr w:type="spellEnd"/>
+      <w:r>
+        <w:rPr>
+          <w:rFonts w:ascii="Monaco" w:hAnsi="Monaco" w:cs="Monaco"/>
+          <w:sz w:val="22"/>
+          <w:szCs w:val="22"/>
+        </w:rPr>
+        <w:t>: HEARTBEATIND</w:t>
+      </w:r>
+    </w:p>
+    <w:p>
+      <w:pPr>
+        <w:pStyle w:val="a3"/>
         <w:ind w:left="1080"/>
         <w:rPr>
           <w:rFonts w:ascii="Monaco" w:hAnsi="Monaco" w:cs="Monaco"/>
@@ -484,15 +667,34 @@
           <w:szCs w:val="22"/>
         </w:rPr>
       </w:pPr>
-      <w:r>
-        <w:rPr>
-          <w:rFonts w:ascii="Monaco" w:hAnsi="Monaco" w:cs="Monaco"/>
-          <w:sz w:val="22"/>
-          <w:szCs w:val="22"/>
-        </w:rPr>
-        <w:lastRenderedPageBreak/>
-        <w:t>TaskTrackerStatus: taskStatusReport</w:t>
-      </w:r>
+      <w:proofErr w:type="spellStart"/>
+      <w:r>
+        <w:rPr>
+          <w:rFonts w:ascii="Monaco" w:hAnsi="Monaco" w:cs="Monaco"/>
+          <w:sz w:val="22"/>
+          <w:szCs w:val="22"/>
+        </w:rPr>
+        <w:t>TaskTrackerStatus</w:t>
+      </w:r>
+      <w:proofErr w:type="spellEnd"/>
+      <w:r>
+        <w:rPr>
+          <w:rFonts w:ascii="Monaco" w:hAnsi="Monaco" w:cs="Monaco"/>
+          <w:sz w:val="22"/>
+          <w:szCs w:val="22"/>
+        </w:rPr>
+        <w:t xml:space="preserve">: </w:t>
+      </w:r>
+      <w:proofErr w:type="spellStart"/>
+      <w:r>
+        <w:rPr>
+          <w:rFonts w:ascii="Monaco" w:hAnsi="Monaco" w:cs="Monaco"/>
+          <w:sz w:val="22"/>
+          <w:szCs w:val="22"/>
+        </w:rPr>
+        <w:t>taskStatusReport</w:t>
+      </w:r>
+      <w:proofErr w:type="spellEnd"/>
     </w:p>
     <w:p>
       <w:pPr>
@@ -513,7 +715,7 @@
     </w:p>
     <w:p>
       <w:pPr>
-        <w:pStyle w:val="ListParagraph"/>
+        <w:pStyle w:val="a3"/>
         <w:ind w:left="360"/>
         <w:rPr>
           <w:rFonts w:ascii="Monaco" w:hAnsi="Monaco" w:cs="Monaco"/>
@@ -525,6 +727,8 @@
         <w:lastRenderedPageBreak/>
         <w:t xml:space="preserve">2.  </w:t>
       </w:r>
+      <w:bookmarkStart w:id="0" w:name="_GoBack"/>
+      <w:bookmarkEnd w:id="0"/>
       <w:r>
         <w:rPr>
           <w:rFonts w:ascii="Monaco" w:hAnsi="Monaco" w:cs="Monaco"/>
@@ -536,7 +740,7 @@
     </w:p>
     <w:p>
       <w:pPr>
-        <w:pStyle w:val="ListParagraph"/>
+        <w:pStyle w:val="a3"/>
         <w:ind w:left="360"/>
         <w:rPr>
           <w:rFonts w:ascii="Monaco" w:hAnsi="Monaco" w:cs="Monaco"/>
@@ -550,12 +754,22 @@
           <w:sz w:val="22"/>
           <w:szCs w:val="22"/>
         </w:rPr>
-        <w:t>Task class{</w:t>
-      </w:r>
-    </w:p>
-    <w:p>
-      <w:pPr>
-        <w:pStyle w:val="ListParagraph"/>
+        <w:t xml:space="preserve">Task </w:t>
+      </w:r>
+      <w:proofErr w:type="gramStart"/>
+      <w:r>
+        <w:rPr>
+          <w:rFonts w:ascii="Monaco" w:hAnsi="Monaco" w:cs="Monaco"/>
+          <w:sz w:val="22"/>
+          <w:szCs w:val="22"/>
+        </w:rPr>
+        <w:t>class{</w:t>
+      </w:r>
+      <w:proofErr w:type="gramEnd"/>
+    </w:p>
+    <w:p>
+      <w:pPr>
+        <w:pStyle w:val="a3"/>
         <w:ind w:left="360"/>
         <w:rPr>
           <w:rFonts w:ascii="Monaco" w:hAnsi="Monaco" w:cs="Monaco"/>
@@ -563,18 +777,28 @@
           <w:szCs w:val="22"/>
         </w:rPr>
       </w:pPr>
-      <w:r>
-        <w:rPr>
-          <w:rFonts w:ascii="Monaco" w:hAnsi="Monaco" w:cs="Monaco"/>
-          <w:sz w:val="22"/>
-          <w:szCs w:val="22"/>
-        </w:rPr>
-        <w:t>Jobid,</w:t>
-      </w:r>
-    </w:p>
-    <w:p>
-      <w:pPr>
-        <w:pStyle w:val="ListParagraph"/>
+      <w:proofErr w:type="spellStart"/>
+      <w:r>
+        <w:rPr>
+          <w:rFonts w:ascii="Monaco" w:hAnsi="Monaco" w:cs="Monaco"/>
+          <w:sz w:val="22"/>
+          <w:szCs w:val="22"/>
+        </w:rPr>
+        <w:t>Jobid</w:t>
+      </w:r>
+      <w:proofErr w:type="spellEnd"/>
+      <w:r>
+        <w:rPr>
+          <w:rFonts w:ascii="Monaco" w:hAnsi="Monaco" w:cs="Monaco"/>
+          <w:sz w:val="22"/>
+          <w:szCs w:val="22"/>
+        </w:rPr>
+        <w:t>,</w:t>
+      </w:r>
+    </w:p>
+    <w:p>
+      <w:pPr>
+        <w:pStyle w:val="a3"/>
         <w:ind w:left="360"/>
         <w:rPr>
           <w:rFonts w:ascii="Monaco" w:hAnsi="Monaco" w:cs="Monaco"/>
@@ -582,6 +806,7 @@
           <w:szCs w:val="22"/>
         </w:rPr>
       </w:pPr>
+      <w:proofErr w:type="spellStart"/>
       <w:r>
         <w:rPr>
           <w:rFonts w:ascii="Monaco" w:hAnsi="Monaco" w:cs="Monaco"/>
@@ -590,10 +815,11 @@
         </w:rPr>
         <w:t>Jobconf</w:t>
       </w:r>
-    </w:p>
-    <w:p>
-      <w:pPr>
-        <w:pStyle w:val="ListParagraph"/>
+      <w:proofErr w:type="spellEnd"/>
+    </w:p>
+    <w:p>
+      <w:pPr>
+        <w:pStyle w:val="a3"/>
         <w:ind w:left="360"/>
         <w:rPr>
           <w:rFonts w:ascii="Monaco" w:hAnsi="Monaco" w:cs="Monaco"/>
@@ -601,6 +827,8 @@
           <w:szCs w:val="22"/>
         </w:rPr>
       </w:pPr>
+      <w:proofErr w:type="spellStart"/>
+      <w:proofErr w:type="gramStart"/>
       <w:r>
         <w:rPr>
           <w:rFonts w:ascii="Monaco" w:hAnsi="Monaco" w:cs="Monaco"/>
@@ -609,10 +837,12 @@
         </w:rPr>
         <w:t>taskId</w:t>
       </w:r>
-    </w:p>
-    <w:p>
-      <w:pPr>
-        <w:pStyle w:val="ListParagraph"/>
+      <w:proofErr w:type="spellEnd"/>
+      <w:proofErr w:type="gramEnd"/>
+    </w:p>
+    <w:p>
+      <w:pPr>
+        <w:pStyle w:val="a3"/>
         <w:ind w:left="360"/>
         <w:rPr>
           <w:rFonts w:ascii="Monaco" w:hAnsi="Monaco" w:cs="Monaco"/>
@@ -620,18 +850,30 @@
           <w:szCs w:val="22"/>
         </w:rPr>
       </w:pPr>
-      <w:r>
-        <w:rPr>
-          <w:rFonts w:ascii="Monaco" w:hAnsi="Monaco" w:cs="Monaco"/>
-          <w:sz w:val="22"/>
-          <w:szCs w:val="22"/>
-        </w:rPr>
-        <w:t>taskType: mapper or reducer</w:t>
-      </w:r>
-    </w:p>
-    <w:p>
-      <w:pPr>
-        <w:pStyle w:val="ListParagraph"/>
+      <w:proofErr w:type="spellStart"/>
+      <w:proofErr w:type="gramStart"/>
+      <w:r>
+        <w:rPr>
+          <w:rFonts w:ascii="Monaco" w:hAnsi="Monaco" w:cs="Monaco"/>
+          <w:sz w:val="22"/>
+          <w:szCs w:val="22"/>
+        </w:rPr>
+        <w:t>taskType</w:t>
+      </w:r>
+      <w:proofErr w:type="spellEnd"/>
+      <w:proofErr w:type="gramEnd"/>
+      <w:r>
+        <w:rPr>
+          <w:rFonts w:ascii="Monaco" w:hAnsi="Monaco" w:cs="Monaco"/>
+          <w:sz w:val="22"/>
+          <w:szCs w:val="22"/>
+        </w:rPr>
+        <w:t>: mapper or reducer</w:t>
+      </w:r>
+    </w:p>
+    <w:p>
+      <w:pPr>
+        <w:pStyle w:val="a3"/>
         <w:ind w:left="360"/>
         <w:rPr>
           <w:rFonts w:ascii="Monaco" w:hAnsi="Monaco" w:cs="Monaco"/>
@@ -650,7 +892,7 @@
     </w:p>
     <w:p>
       <w:pPr>
-        <w:pStyle w:val="ListParagraph"/>
+        <w:pStyle w:val="a3"/>
         <w:ind w:left="1080"/>
         <w:rPr>
           <w:rFonts w:ascii="Monaco" w:hAnsi="Monaco" w:cs="Monaco"/>
@@ -658,18 +900,102 @@
           <w:szCs w:val="22"/>
         </w:rPr>
       </w:pPr>
-      <w:r>
-        <w:rPr>
-          <w:rFonts w:ascii="Monaco" w:hAnsi="Monaco" w:cs="Monaco"/>
-          <w:sz w:val="22"/>
-          <w:szCs w:val="22"/>
-        </w:rPr>
-        <w:t>mapTask and reduceTask will implement this interface. The mapTask and reduceTask will send to taskTracker in the task action message.</w:t>
-      </w:r>
-    </w:p>
-    <w:p>
-      <w:pPr>
-        <w:pStyle w:val="ListParagraph"/>
+      <w:proofErr w:type="spellStart"/>
+      <w:proofErr w:type="gramStart"/>
+      <w:r>
+        <w:rPr>
+          <w:rFonts w:ascii="Monaco" w:hAnsi="Monaco" w:cs="Monaco"/>
+          <w:sz w:val="22"/>
+          <w:szCs w:val="22"/>
+        </w:rPr>
+        <w:t>mapTask</w:t>
+      </w:r>
+      <w:proofErr w:type="spellEnd"/>
+      <w:proofErr w:type="gramEnd"/>
+      <w:r>
+        <w:rPr>
+          <w:rFonts w:ascii="Monaco" w:hAnsi="Monaco" w:cs="Monaco"/>
+          <w:sz w:val="22"/>
+          <w:szCs w:val="22"/>
+        </w:rPr>
+        <w:t xml:space="preserve"> and </w:t>
+      </w:r>
+      <w:proofErr w:type="spellStart"/>
+      <w:r>
+        <w:rPr>
+          <w:rFonts w:ascii="Monaco" w:hAnsi="Monaco" w:cs="Monaco"/>
+          <w:sz w:val="22"/>
+          <w:szCs w:val="22"/>
+        </w:rPr>
+        <w:t>reduceTask</w:t>
+      </w:r>
+      <w:proofErr w:type="spellEnd"/>
+      <w:r>
+        <w:rPr>
+          <w:rFonts w:ascii="Monaco" w:hAnsi="Monaco" w:cs="Monaco"/>
+          <w:sz w:val="22"/>
+          <w:szCs w:val="22"/>
+        </w:rPr>
+        <w:t xml:space="preserve"> will implement this interface. The </w:t>
+      </w:r>
+      <w:proofErr w:type="spellStart"/>
+      <w:r>
+        <w:rPr>
+          <w:rFonts w:ascii="Monaco" w:hAnsi="Monaco" w:cs="Monaco"/>
+          <w:sz w:val="22"/>
+          <w:szCs w:val="22"/>
+        </w:rPr>
+        <w:t>mapTask</w:t>
+      </w:r>
+      <w:proofErr w:type="spellEnd"/>
+      <w:r>
+        <w:rPr>
+          <w:rFonts w:ascii="Monaco" w:hAnsi="Monaco" w:cs="Monaco"/>
+          <w:sz w:val="22"/>
+          <w:szCs w:val="22"/>
+        </w:rPr>
+        <w:t xml:space="preserve"> and </w:t>
+      </w:r>
+      <w:proofErr w:type="spellStart"/>
+      <w:r>
+        <w:rPr>
+          <w:rFonts w:ascii="Monaco" w:hAnsi="Monaco" w:cs="Monaco"/>
+          <w:sz w:val="22"/>
+          <w:szCs w:val="22"/>
+        </w:rPr>
+        <w:t>reduceTask</w:t>
+      </w:r>
+      <w:proofErr w:type="spellEnd"/>
+      <w:r>
+        <w:rPr>
+          <w:rFonts w:ascii="Monaco" w:hAnsi="Monaco" w:cs="Monaco"/>
+          <w:sz w:val="22"/>
+          <w:szCs w:val="22"/>
+        </w:rPr>
+        <w:t xml:space="preserve"> will send to </w:t>
+      </w:r>
+      <w:proofErr w:type="spellStart"/>
+      <w:r>
+        <w:rPr>
+          <w:rFonts w:ascii="Monaco" w:hAnsi="Monaco" w:cs="Monaco"/>
+          <w:sz w:val="22"/>
+          <w:szCs w:val="22"/>
+        </w:rPr>
+        <w:t>taskTracker</w:t>
+      </w:r>
+      <w:proofErr w:type="spellEnd"/>
+      <w:r>
+        <w:rPr>
+          <w:rFonts w:ascii="Monaco" w:hAnsi="Monaco" w:cs="Monaco"/>
+          <w:sz w:val="22"/>
+          <w:szCs w:val="22"/>
+        </w:rPr>
+        <w:t xml:space="preserve"> in the task action message.</w:t>
+      </w:r>
+    </w:p>
+    <w:p>
+      <w:pPr>
+        <w:pStyle w:val="a3"/>
         <w:ind w:left="1080"/>
         <w:rPr>
           <w:rFonts w:ascii="Monaco" w:hAnsi="Monaco" w:cs="Monaco"/>
@@ -691,6 +1017,7 @@
       <w:r>
         <w:t xml:space="preserve">  3. </w:t>
       </w:r>
+      <w:proofErr w:type="spellStart"/>
       <w:r>
         <w:rPr>
           <w:rFonts w:ascii="Monaco" w:hAnsi="Monaco" w:cs="Monaco"/>
@@ -700,6 +1027,7 @@
         </w:rPr>
         <w:t>TaskTrackerStatus</w:t>
       </w:r>
+      <w:proofErr w:type="spellEnd"/>
     </w:p>
     <w:p>
       <w:pPr>
@@ -722,6 +1050,8 @@
         </w:rPr>
         <w:t xml:space="preserve">    </w:t>
       </w:r>
+      <w:proofErr w:type="spellStart"/>
+      <w:proofErr w:type="gramStart"/>
       <w:r>
         <w:rPr>
           <w:rFonts w:ascii="Monaco" w:hAnsi="Monaco" w:cs="Monaco"/>
@@ -731,6 +1061,8 @@
         </w:rPr>
         <w:t>workerId</w:t>
       </w:r>
+      <w:proofErr w:type="spellEnd"/>
+      <w:proofErr w:type="gramEnd"/>
       <w:r>
         <w:rPr>
           <w:rFonts w:ascii="Monaco" w:hAnsi="Monaco" w:cs="Monaco"/>
@@ -784,6 +1116,7 @@
         </w:rPr>
         <w:t>   </w:t>
       </w:r>
+      <w:proofErr w:type="spellStart"/>
       <w:r>
         <w:rPr>
           <w:rFonts w:ascii="Monaco" w:hAnsi="Monaco" w:cs="Monaco"/>
@@ -793,6 +1126,7 @@
         </w:rPr>
         <w:t>ArrayList</w:t>
       </w:r>
+      <w:proofErr w:type="spellEnd"/>
       <w:r>
         <w:rPr>
           <w:rFonts w:ascii="Monaco" w:hAnsi="Monaco" w:cs="Monaco"/>
@@ -802,6 +1136,7 @@
         </w:rPr>
         <w:t>&lt;</w:t>
       </w:r>
+      <w:proofErr w:type="spellStart"/>
       <w:r>
         <w:rPr>
           <w:rFonts w:ascii="Monaco" w:hAnsi="Monaco" w:cs="Monaco"/>
@@ -811,6 +1146,7 @@
         </w:rPr>
         <w:t>TaskStatus</w:t>
       </w:r>
+      <w:proofErr w:type="spellEnd"/>
       <w:r>
         <w:rPr>
           <w:rFonts w:ascii="Monaco" w:hAnsi="Monaco" w:cs="Monaco"/>
@@ -818,7 +1154,17 @@
           <w:sz w:val="22"/>
           <w:szCs w:val="22"/>
         </w:rPr>
-        <w:t>]]&gt;</w:t>
+        <w:t>]]</w:t>
+      </w:r>
+      <w:proofErr w:type="gramStart"/>
+      <w:r>
+        <w:rPr>
+          <w:rFonts w:ascii="Monaco" w:hAnsi="Monaco" w:cs="Monaco"/>
+          <w:color w:val="F0EED0"/>
+          <w:sz w:val="22"/>
+          <w:szCs w:val="22"/>
+        </w:rPr>
+        <w:t>&gt;</w:t>
       </w:r>
       <w:r>
         <w:rPr>
@@ -829,6 +1175,8 @@
         </w:rPr>
         <w:t>(</w:t>
       </w:r>
+      <w:proofErr w:type="spellStart"/>
+      <w:proofErr w:type="gramEnd"/>
       <w:r>
         <w:rPr>
           <w:rFonts w:ascii="Monaco" w:hAnsi="Monaco" w:cs="Monaco"/>
@@ -838,6 +1186,7 @@
         </w:rPr>
         <w:t>taskReports</w:t>
       </w:r>
+      <w:proofErr w:type="spellEnd"/>
       <w:r>
         <w:rPr>
           <w:rFonts w:ascii="Monaco" w:hAnsi="Monaco" w:cs="Monaco"/>
@@ -900,6 +1249,8 @@
         </w:rPr>
         <w:t>   </w:t>
       </w:r>
+      <w:proofErr w:type="spellStart"/>
+      <w:proofErr w:type="gramStart"/>
       <w:r>
         <w:rPr>
           <w:rFonts w:ascii="Monaco" w:hAnsi="Monaco" w:cs="Monaco"/>
@@ -909,6 +1260,8 @@
         </w:rPr>
         <w:t>maxMapTasks</w:t>
       </w:r>
+      <w:proofErr w:type="spellEnd"/>
+      <w:proofErr w:type="gramEnd"/>
       <w:r>
         <w:rPr>
           <w:rFonts w:ascii="Monaco" w:hAnsi="Monaco" w:cs="Monaco"/>
@@ -938,6 +1291,8 @@
         </w:rPr>
         <w:t>   </w:t>
       </w:r>
+      <w:proofErr w:type="spellStart"/>
+      <w:proofErr w:type="gramStart"/>
       <w:r>
         <w:rPr>
           <w:rFonts w:ascii="Monaco" w:hAnsi="Monaco" w:cs="Monaco"/>
@@ -947,6 +1302,8 @@
         </w:rPr>
         <w:t>maxReduceTasks</w:t>
       </w:r>
+      <w:proofErr w:type="spellEnd"/>
+      <w:proofErr w:type="gramEnd"/>
       <w:r>
         <w:rPr>
           <w:rFonts w:ascii="Monaco" w:hAnsi="Monaco" w:cs="Monaco"/>
@@ -979,17 +1336,7 @@
           <w:sz w:val="36"/>
           <w:szCs w:val="36"/>
         </w:rPr>
-        <w:t xml:space="preserve">4. </w:t>
-      </w:r>
-      <w:r>
-        <w:rPr>
-          <w:rFonts w:ascii="Arial" w:hAnsi="Arial" w:cs="Arial"/>
-          <w:b/>
-          <w:bCs/>
-          <w:sz w:val="36"/>
-          <w:szCs w:val="36"/>
-        </w:rPr>
-        <w:t>Job Input</w:t>
+        <w:t>4. Job Input</w:t>
       </w:r>
     </w:p>
     <w:p>
@@ -1004,7 +1351,8 @@
           <w:szCs w:val="26"/>
         </w:rPr>
       </w:pPr>
-      <w:hyperlink r:id="rId6" w:history="1">
+      <w:hyperlink r:id="rId5" w:history="1">
+        <w:proofErr w:type="spellStart"/>
         <w:r>
           <w:rPr>
             <w:rFonts w:ascii="Verdana" w:hAnsi="Verdana" w:cs="Verdana"/>
@@ -1015,6 +1363,7 @@
           </w:rPr>
           <w:t>InputFormat</w:t>
         </w:r>
+        <w:proofErr w:type="spellEnd"/>
       </w:hyperlink>
       <w:r>
         <w:rPr>
@@ -1022,7 +1371,25 @@
           <w:sz w:val="26"/>
           <w:szCs w:val="26"/>
         </w:rPr>
-        <w:t xml:space="preserve"> describes the input-specification for a MapReduce job.</w:t>
+        <w:t xml:space="preserve"> describes the input-specification for a </w:t>
+      </w:r>
+      <w:proofErr w:type="spellStart"/>
+      <w:r>
+        <w:rPr>
+          <w:rFonts w:ascii="Verdana" w:hAnsi="Verdana" w:cs="Verdana"/>
+          <w:sz w:val="26"/>
+          <w:szCs w:val="26"/>
+        </w:rPr>
+        <w:t>MapReduce</w:t>
+      </w:r>
+      <w:proofErr w:type="spellEnd"/>
+      <w:r>
+        <w:rPr>
+          <w:rFonts w:ascii="Verdana" w:hAnsi="Verdana" w:cs="Verdana"/>
+          <w:sz w:val="26"/>
+          <w:szCs w:val="26"/>
+        </w:rPr>
+        <w:t xml:space="preserve"> job.</w:t>
       </w:r>
     </w:p>
     <w:p>
@@ -1043,8 +1410,27 @@
           <w:sz w:val="26"/>
           <w:szCs w:val="26"/>
         </w:rPr>
-        <w:t xml:space="preserve">The MapReduce framework relies on the </w:t>
-      </w:r>
+        <w:t xml:space="preserve">The </w:t>
+      </w:r>
+      <w:proofErr w:type="spellStart"/>
+      <w:r>
+        <w:rPr>
+          <w:rFonts w:ascii="Verdana" w:hAnsi="Verdana" w:cs="Verdana"/>
+          <w:sz w:val="26"/>
+          <w:szCs w:val="26"/>
+        </w:rPr>
+        <w:t>MapReduce</w:t>
+      </w:r>
+      <w:proofErr w:type="spellEnd"/>
+      <w:r>
+        <w:rPr>
+          <w:rFonts w:ascii="Verdana" w:hAnsi="Verdana" w:cs="Verdana"/>
+          <w:sz w:val="26"/>
+          <w:szCs w:val="26"/>
+        </w:rPr>
+        <w:t xml:space="preserve"> framework relies on the </w:t>
+      </w:r>
+      <w:proofErr w:type="spellStart"/>
       <w:r>
         <w:rPr>
           <w:rFonts w:ascii="Courier New" w:hAnsi="Courier New" w:cs="Courier New"/>
@@ -1053,6 +1439,7 @@
         </w:rPr>
         <w:t>InputFormat</w:t>
       </w:r>
+      <w:proofErr w:type="spellEnd"/>
       <w:r>
         <w:rPr>
           <w:rFonts w:ascii="Verdana" w:hAnsi="Verdana" w:cs="Verdana"/>
@@ -1121,6 +1508,7 @@
         </w:rPr>
         <w:t xml:space="preserve">Split-up the input file(s) into logical </w:t>
       </w:r>
+      <w:proofErr w:type="spellStart"/>
       <w:r>
         <w:rPr>
           <w:rFonts w:ascii="Courier New" w:hAnsi="Courier New" w:cs="Courier New"/>
@@ -1129,6 +1517,7 @@
         </w:rPr>
         <w:t>InputSplit</w:t>
       </w:r>
+      <w:proofErr w:type="spellEnd"/>
       <w:r>
         <w:rPr>
           <w:rFonts w:ascii="Verdana" w:hAnsi="Verdana" w:cs="Verdana"/>
@@ -1183,6 +1572,7 @@
         </w:rPr>
         <w:t xml:space="preserve">Provide the </w:t>
       </w:r>
+      <w:proofErr w:type="spellStart"/>
       <w:r>
         <w:rPr>
           <w:rFonts w:ascii="Courier New" w:hAnsi="Courier New" w:cs="Courier New"/>
@@ -1191,6 +1581,7 @@
         </w:rPr>
         <w:t>RecordReader</w:t>
       </w:r>
+      <w:proofErr w:type="spellEnd"/>
       <w:r>
         <w:rPr>
           <w:rFonts w:ascii="Verdana" w:hAnsi="Verdana" w:cs="Verdana"/>
@@ -1199,6 +1590,7 @@
         </w:rPr>
         <w:t xml:space="preserve"> implementation used to glean input records from the logical </w:t>
       </w:r>
+      <w:proofErr w:type="spellStart"/>
       <w:r>
         <w:rPr>
           <w:rFonts w:ascii="Courier New" w:hAnsi="Courier New" w:cs="Courier New"/>
@@ -1207,6 +1599,7 @@
         </w:rPr>
         <w:t>InputSplit</w:t>
       </w:r>
+      <w:proofErr w:type="spellEnd"/>
       <w:r>
         <w:rPr>
           <w:rFonts w:ascii="Verdana" w:hAnsi="Verdana" w:cs="Verdana"/>
@@ -1252,6 +1645,7 @@
         </w:rPr>
         <w:t xml:space="preserve">The default behavior of file-based </w:t>
       </w:r>
+      <w:proofErr w:type="spellStart"/>
       <w:r>
         <w:rPr>
           <w:rFonts w:ascii="Courier New" w:hAnsi="Courier New" w:cs="Courier New"/>
@@ -1260,6 +1654,7 @@
         </w:rPr>
         <w:t>InputFormat</w:t>
       </w:r>
+      <w:proofErr w:type="spellEnd"/>
       <w:r>
         <w:rPr>
           <w:rFonts w:ascii="Verdana" w:hAnsi="Verdana" w:cs="Verdana"/>
@@ -1268,7 +1663,8 @@
         </w:rPr>
         <w:t xml:space="preserve"> implementations, typically sub-classes of </w:t>
       </w:r>
-      <w:hyperlink r:id="rId7" w:history="1">
+      <w:hyperlink r:id="rId6" w:history="1">
+        <w:proofErr w:type="spellStart"/>
         <w:r>
           <w:rPr>
             <w:rFonts w:ascii="Verdana" w:hAnsi="Verdana" w:cs="Verdana"/>
@@ -1279,6 +1675,7 @@
           </w:rPr>
           <w:t>FileInputFormat</w:t>
         </w:r>
+        <w:proofErr w:type="spellEnd"/>
       </w:hyperlink>
       <w:r>
         <w:rPr>
@@ -1306,6 +1703,7 @@
         </w:rPr>
         <w:t xml:space="preserve"> </w:t>
       </w:r>
+      <w:proofErr w:type="spellStart"/>
       <w:r>
         <w:rPr>
           <w:rFonts w:ascii="Courier New" w:hAnsi="Courier New" w:cs="Courier New"/>
@@ -1314,6 +1712,7 @@
         </w:rPr>
         <w:t>InputSplit</w:t>
       </w:r>
+      <w:proofErr w:type="spellEnd"/>
       <w:r>
         <w:rPr>
           <w:rFonts w:ascii="Verdana" w:hAnsi="Verdana" w:cs="Verdana"/>
@@ -1322,6 +1721,7 @@
         </w:rPr>
         <w:t xml:space="preserve"> instances based on the total size, in bytes, of the input files. However, the </w:t>
       </w:r>
+      <w:proofErr w:type="spellStart"/>
       <w:r>
         <w:rPr>
           <w:rFonts w:ascii="Courier New" w:hAnsi="Courier New" w:cs="Courier New"/>
@@ -1330,14 +1730,34 @@
         </w:rPr>
         <w:t>FileSystem</w:t>
       </w:r>
-      <w:r>
-        <w:rPr>
-          <w:rFonts w:ascii="Verdana" w:hAnsi="Verdana" w:cs="Verdana"/>
-          <w:sz w:val="26"/>
-          <w:szCs w:val="26"/>
-        </w:rPr>
-        <w:t xml:space="preserve"> blocksize of the input files is treated as an upper bound for input splits. A lower bound on the split size can be set via </w:t>
-      </w:r>
+      <w:proofErr w:type="spellEnd"/>
+      <w:r>
+        <w:rPr>
+          <w:rFonts w:ascii="Verdana" w:hAnsi="Verdana" w:cs="Verdana"/>
+          <w:sz w:val="26"/>
+          <w:szCs w:val="26"/>
+        </w:rPr>
+        <w:t xml:space="preserve"> </w:t>
+      </w:r>
+      <w:proofErr w:type="spellStart"/>
+      <w:r>
+        <w:rPr>
+          <w:rFonts w:ascii="Verdana" w:hAnsi="Verdana" w:cs="Verdana"/>
+          <w:sz w:val="26"/>
+          <w:szCs w:val="26"/>
+        </w:rPr>
+        <w:t>blocksize</w:t>
+      </w:r>
+      <w:proofErr w:type="spellEnd"/>
+      <w:r>
+        <w:rPr>
+          <w:rFonts w:ascii="Verdana" w:hAnsi="Verdana" w:cs="Verdana"/>
+          <w:sz w:val="26"/>
+          <w:szCs w:val="26"/>
+        </w:rPr>
+        <w:t xml:space="preserve"> of the input files is treated as an upper bound for input splits. A lower bound on the split size can be set via </w:t>
+      </w:r>
+      <w:proofErr w:type="spellStart"/>
       <w:r>
         <w:rPr>
           <w:rFonts w:ascii="Courier New" w:hAnsi="Courier New" w:cs="Courier New"/>
@@ -1346,6 +1766,7 @@
         </w:rPr>
         <w:t>mapred.min.split.size</w:t>
       </w:r>
+      <w:proofErr w:type="spellEnd"/>
       <w:r>
         <w:rPr>
           <w:rFonts w:ascii="Verdana" w:hAnsi="Verdana" w:cs="Verdana"/>
@@ -1375,6 +1796,7 @@
         </w:rPr>
         <w:t xml:space="preserve">Clearly, logical splits based on input-size is insufficient for many applications since record boundaries must be respected. In such cases, the application should implement a </w:t>
       </w:r>
+      <w:proofErr w:type="spellStart"/>
       <w:r>
         <w:rPr>
           <w:rFonts w:ascii="Courier New" w:hAnsi="Courier New" w:cs="Courier New"/>
@@ -1383,23 +1805,16 @@
         </w:rPr>
         <w:t>RecordReader</w:t>
       </w:r>
-      <w:r>
-        <w:rPr>
-          <w:rFonts w:ascii="Verdana" w:hAnsi="Verdana" w:cs="Verdana"/>
-          <w:sz w:val="26"/>
-          <w:szCs w:val="26"/>
-        </w:rPr>
-        <w:t xml:space="preserve">, who is responsible for respecting record-boundaries and presents a </w:t>
-      </w:r>
-      <w:r>
-        <w:rPr>
-          <w:rFonts w:ascii="Verdana" w:hAnsi="Verdana" w:cs="Verdana"/>
-          <w:sz w:val="26"/>
-          <w:szCs w:val="26"/>
-        </w:rPr>
-        <w:lastRenderedPageBreak/>
-        <w:t xml:space="preserve">record-oriented view of the logical </w:t>
-      </w:r>
+      <w:proofErr w:type="spellEnd"/>
+      <w:r>
+        <w:rPr>
+          <w:rFonts w:ascii="Verdana" w:hAnsi="Verdana" w:cs="Verdana"/>
+          <w:sz w:val="26"/>
+          <w:szCs w:val="26"/>
+        </w:rPr>
+        <w:t xml:space="preserve">, who is responsible for respecting record-boundaries and presents a record-oriented view of the logical </w:t>
+      </w:r>
+      <w:proofErr w:type="spellStart"/>
       <w:r>
         <w:rPr>
           <w:rFonts w:ascii="Courier New" w:hAnsi="Courier New" w:cs="Courier New"/>
@@ -1408,6 +1823,7 @@
         </w:rPr>
         <w:t>InputSplit</w:t>
       </w:r>
+      <w:proofErr w:type="spellEnd"/>
       <w:r>
         <w:rPr>
           <w:rFonts w:ascii="Verdana" w:hAnsi="Verdana" w:cs="Verdana"/>
@@ -1429,7 +1845,8 @@
           <w:szCs w:val="26"/>
         </w:rPr>
       </w:pPr>
-      <w:hyperlink r:id="rId8" w:history="1">
+      <w:hyperlink r:id="rId7" w:history="1">
+        <w:proofErr w:type="spellStart"/>
         <w:r>
           <w:rPr>
             <w:rFonts w:ascii="Verdana" w:hAnsi="Verdana" w:cs="Verdana"/>
@@ -1440,6 +1857,7 @@
           </w:rPr>
           <w:t>TextInputFormat</w:t>
         </w:r>
+        <w:proofErr w:type="spellEnd"/>
       </w:hyperlink>
       <w:r>
         <w:rPr>
@@ -1449,6 +1867,7 @@
         </w:rPr>
         <w:t xml:space="preserve"> is the default </w:t>
       </w:r>
+      <w:proofErr w:type="spellStart"/>
       <w:r>
         <w:rPr>
           <w:rFonts w:ascii="Courier New" w:hAnsi="Courier New" w:cs="Courier New"/>
@@ -1457,6 +1876,7 @@
         </w:rPr>
         <w:t>InputFormat</w:t>
       </w:r>
+      <w:proofErr w:type="spellEnd"/>
       <w:r>
         <w:rPr>
           <w:rFonts w:ascii="Verdana" w:hAnsi="Verdana" w:cs="Verdana"/>
@@ -1486,6 +1906,7 @@
         </w:rPr>
         <w:t xml:space="preserve">If </w:t>
       </w:r>
+      <w:proofErr w:type="spellStart"/>
       <w:r>
         <w:rPr>
           <w:rFonts w:ascii="Courier New" w:hAnsi="Courier New" w:cs="Courier New"/>
@@ -1494,6 +1915,7 @@
         </w:rPr>
         <w:t>TextInputFormat</w:t>
       </w:r>
+      <w:proofErr w:type="spellEnd"/>
       <w:r>
         <w:rPr>
           <w:rFonts w:ascii="Verdana" w:hAnsi="Verdana" w:cs="Verdana"/>
@@ -1502,6 +1924,7 @@
         </w:rPr>
         <w:t xml:space="preserve"> is the </w:t>
       </w:r>
+      <w:proofErr w:type="spellStart"/>
       <w:r>
         <w:rPr>
           <w:rFonts w:ascii="Courier New" w:hAnsi="Courier New" w:cs="Courier New"/>
@@ -1510,6 +1933,7 @@
         </w:rPr>
         <w:t>InputFormat</w:t>
       </w:r>
+      <w:proofErr w:type="spellEnd"/>
       <w:r>
         <w:rPr>
           <w:rFonts w:ascii="Verdana" w:hAnsi="Verdana" w:cs="Verdana"/>
@@ -1526,8 +1950,20 @@
           <w:sz w:val="26"/>
           <w:szCs w:val="26"/>
         </w:rPr>
-        <w:t>.gz</w:t>
-      </w:r>
+        <w:t>.</w:t>
+      </w:r>
+      <w:proofErr w:type="spellStart"/>
+      <w:r>
+        <w:rPr>
+          <w:rFonts w:ascii="Verdana" w:hAnsi="Verdana" w:cs="Verdana"/>
+          <w:i/>
+          <w:iCs/>
+          <w:sz w:val="26"/>
+          <w:szCs w:val="26"/>
+        </w:rPr>
+        <w:t>gz</w:t>
+      </w:r>
+      <w:proofErr w:type="spellEnd"/>
       <w:r>
         <w:rPr>
           <w:rFonts w:ascii="Verdana" w:hAnsi="Verdana" w:cs="Verdana"/>
@@ -1536,6 +1972,7 @@
         </w:rPr>
         <w:t xml:space="preserve"> extensions and automatically decompresses them using the appropriate </w:t>
       </w:r>
+      <w:proofErr w:type="spellStart"/>
       <w:r>
         <w:rPr>
           <w:rFonts w:ascii="Courier New" w:hAnsi="Courier New" w:cs="Courier New"/>
@@ -1544,6 +1981,7 @@
         </w:rPr>
         <w:t>CompressionCodec</w:t>
       </w:r>
+      <w:proofErr w:type="spellEnd"/>
       <w:r>
         <w:rPr>
           <w:rFonts w:ascii="Verdana" w:hAnsi="Verdana" w:cs="Verdana"/>
@@ -1599,6 +2037,7 @@
         </w:rPr>
         <w:t xml:space="preserve">5. </w:t>
       </w:r>
+      <w:proofErr w:type="spellStart"/>
       <w:r>
         <w:rPr>
           <w:rFonts w:ascii="Arial" w:hAnsi="Arial" w:cs="Arial"/>
@@ -1611,6 +2050,7 @@
         </w:rPr>
         <w:t>InputSplit</w:t>
       </w:r>
+      <w:proofErr w:type="spellEnd"/>
     </w:p>
     <w:p>
       <w:pPr>
@@ -1624,7 +2064,8 @@
           <w:szCs w:val="26"/>
         </w:rPr>
       </w:pPr>
-      <w:hyperlink r:id="rId9" w:history="1">
+      <w:hyperlink r:id="rId8" w:history="1">
+        <w:proofErr w:type="spellStart"/>
         <w:r>
           <w:rPr>
             <w:rFonts w:ascii="Verdana" w:hAnsi="Verdana" w:cs="Verdana"/>
@@ -1635,6 +2076,7 @@
           </w:rPr>
           <w:t>InputSplit</w:t>
         </w:r>
+        <w:proofErr w:type="spellEnd"/>
       </w:hyperlink>
       <w:r>
         <w:rPr>
@@ -1681,6 +2123,7 @@
         </w:rPr>
         <w:t xml:space="preserve">Typically </w:t>
       </w:r>
+      <w:proofErr w:type="spellStart"/>
       <w:r>
         <w:rPr>
           <w:rFonts w:ascii="Courier New" w:hAnsi="Courier New" w:cs="Courier New"/>
@@ -1689,6 +2132,7 @@
         </w:rPr>
         <w:t>InputSplit</w:t>
       </w:r>
+      <w:proofErr w:type="spellEnd"/>
       <w:r>
         <w:rPr>
           <w:rFonts w:ascii="Verdana" w:hAnsi="Verdana" w:cs="Verdana"/>
@@ -1697,6 +2141,7 @@
         </w:rPr>
         <w:t xml:space="preserve"> presents a byte-oriented view of the input, and it is the responsibility of </w:t>
       </w:r>
+      <w:proofErr w:type="spellStart"/>
       <w:r>
         <w:rPr>
           <w:rFonts w:ascii="Courier New" w:hAnsi="Courier New" w:cs="Courier New"/>
@@ -1705,6 +2150,7 @@
         </w:rPr>
         <w:t>RecordReader</w:t>
       </w:r>
+      <w:proofErr w:type="spellEnd"/>
       <w:r>
         <w:rPr>
           <w:rFonts w:ascii="Verdana" w:hAnsi="Verdana" w:cs="Verdana"/>
@@ -1726,7 +2172,8 @@
           <w:szCs w:val="26"/>
         </w:rPr>
       </w:pPr>
-      <w:hyperlink r:id="rId10" w:history="1">
+      <w:hyperlink r:id="rId9" w:history="1">
+        <w:proofErr w:type="spellStart"/>
         <w:r>
           <w:rPr>
             <w:rFonts w:ascii="Verdana" w:hAnsi="Verdana" w:cs="Verdana"/>
@@ -1737,6 +2184,7 @@
           </w:rPr>
           <w:t>FileSplit</w:t>
         </w:r>
+        <w:proofErr w:type="spellEnd"/>
       </w:hyperlink>
       <w:r>
         <w:rPr>
@@ -1746,6 +2194,7 @@
         </w:rPr>
         <w:t xml:space="preserve"> is the default </w:t>
       </w:r>
+      <w:proofErr w:type="spellStart"/>
       <w:r>
         <w:rPr>
           <w:rFonts w:ascii="Courier New" w:hAnsi="Courier New" w:cs="Courier New"/>
@@ -1754,6 +2203,7 @@
         </w:rPr>
         <w:t>InputSplit</w:t>
       </w:r>
+      <w:proofErr w:type="spellEnd"/>
       <w:r>
         <w:rPr>
           <w:rFonts w:ascii="Verdana" w:hAnsi="Verdana" w:cs="Verdana"/>
@@ -1762,6 +2212,7 @@
         </w:rPr>
         <w:t xml:space="preserve">. It sets </w:t>
       </w:r>
+      <w:proofErr w:type="spellStart"/>
       <w:r>
         <w:rPr>
           <w:rFonts w:ascii="Courier New" w:hAnsi="Courier New" w:cs="Courier New"/>
@@ -1770,6 +2221,7 @@
         </w:rPr>
         <w:t>map.input.file</w:t>
       </w:r>
+      <w:proofErr w:type="spellEnd"/>
       <w:r>
         <w:rPr>
           <w:rFonts w:ascii="Verdana" w:hAnsi="Verdana" w:cs="Verdana"/>
@@ -1807,8 +2259,7 @@
         </w:rPr>
         <w:t xml:space="preserve">6. </w:t>
       </w:r>
-      <w:bookmarkStart w:id="0" w:name="_GoBack"/>
-      <w:bookmarkEnd w:id="0"/>
+      <w:proofErr w:type="spellStart"/>
       <w:r>
         <w:rPr>
           <w:rFonts w:ascii="Arial" w:hAnsi="Arial" w:cs="Arial"/>
@@ -1821,6 +2272,7 @@
         </w:rPr>
         <w:t>RecordReader</w:t>
       </w:r>
+      <w:proofErr w:type="spellEnd"/>
     </w:p>
     <w:p>
       <w:pPr>
@@ -1834,7 +2286,8 @@
           <w:szCs w:val="26"/>
         </w:rPr>
       </w:pPr>
-      <w:hyperlink r:id="rId11" w:history="1">
+      <w:hyperlink r:id="rId10" w:history="1">
+        <w:proofErr w:type="spellStart"/>
         <w:r>
           <w:rPr>
             <w:rFonts w:ascii="Verdana" w:hAnsi="Verdana" w:cs="Verdana"/>
@@ -1845,6 +2298,7 @@
           </w:rPr>
           <w:t>RecordReader</w:t>
         </w:r>
+        <w:proofErr w:type="spellEnd"/>
       </w:hyperlink>
       <w:r>
         <w:rPr>
@@ -1870,6 +2324,7 @@
         </w:rPr>
         <w:t xml:space="preserve"> pairs from an </w:t>
       </w:r>
+      <w:proofErr w:type="spellStart"/>
       <w:r>
         <w:rPr>
           <w:rFonts w:ascii="Courier New" w:hAnsi="Courier New" w:cs="Courier New"/>
@@ -1878,6 +2333,7 @@
         </w:rPr>
         <w:t>InputSplit</w:t>
       </w:r>
+      <w:proofErr w:type="spellEnd"/>
       <w:r>
         <w:rPr>
           <w:rFonts w:ascii="Verdana" w:hAnsi="Verdana" w:cs="Verdana"/>
@@ -1896,6 +2352,7 @@
         </w:rPr>
         <w:t xml:space="preserve">Typically the </w:t>
       </w:r>
+      <w:proofErr w:type="spellStart"/>
       <w:r>
         <w:rPr>
           <w:rFonts w:ascii="Courier New" w:hAnsi="Courier New" w:cs="Courier New"/>
@@ -1904,6 +2361,7 @@
         </w:rPr>
         <w:t>RecordReader</w:t>
       </w:r>
+      <w:proofErr w:type="spellEnd"/>
       <w:r>
         <w:rPr>
           <w:rFonts w:ascii="Verdana" w:hAnsi="Verdana" w:cs="Verdana"/>
@@ -1912,6 +2370,7 @@
         </w:rPr>
         <w:t xml:space="preserve"> converts the byte-oriented view of the input, provided by the </w:t>
       </w:r>
+      <w:proofErr w:type="spellStart"/>
       <w:r>
         <w:rPr>
           <w:rFonts w:ascii="Courier New" w:hAnsi="Courier New" w:cs="Courier New"/>
@@ -1920,6 +2379,7 @@
         </w:rPr>
         <w:t>InputSplit</w:t>
       </w:r>
+      <w:proofErr w:type="spellEnd"/>
       <w:r>
         <w:rPr>
           <w:rFonts w:ascii="Verdana" w:hAnsi="Verdana" w:cs="Verdana"/>
@@ -1944,6 +2404,7 @@
         </w:rPr>
         <w:t xml:space="preserve"> implementations for processing. </w:t>
       </w:r>
+      <w:proofErr w:type="spellStart"/>
       <w:r>
         <w:rPr>
           <w:rFonts w:ascii="Courier New" w:hAnsi="Courier New" w:cs="Courier New"/>
@@ -1952,6 +2413,7 @@
         </w:rPr>
         <w:t>RecordReader</w:t>
       </w:r>
+      <w:proofErr w:type="spellEnd"/>
       <w:r>
         <w:rPr>
           <w:rFonts w:ascii="Verdana" w:hAnsi="Verdana" w:cs="Verdana"/>
@@ -1972,7 +2434,7 @@
 </file>
 
 <file path=word/numbering.xml><?xml version="1.0" encoding="utf-8"?>
-<w:numbering xmlns:wpc="http://schemas.microsoft.com/office/word/2010/wordprocessingCanvas" xmlns:mo="http://schemas.microsoft.com/office/mac/office/2008/main" xmlns:mc="http://schemas.openxmlformats.org/markup-compatibility/2006" xmlns:mv="urn:schemas-microsoft-com:mac:vml" xmlns:o="urn:schemas-microsoft-com:office:office" xmlns:r="http://schemas.openxmlformats.org/officeDocument/2006/relationships" xmlns:m="http://schemas.openxmlformats.org/officeDocument/2006/math" xmlns:v="urn:schemas-microsoft-com:vml" xmlns:wp14="http://schemas.microsoft.com/office/word/2010/wordprocessingDrawing" xmlns:wp="http://schemas.openxmlformats.org/drawingml/2006/wordprocessingDrawing" xmlns:w10="urn:schemas-microsoft-com:office:word" xmlns:w="http://schemas.openxmlformats.org/wordprocessingml/2006/main" xmlns:w14="http://schemas.microsoft.com/office/word/2010/wordml" xmlns:wpg="http://schemas.microsoft.com/office/word/2010/wordprocessingGroup" xmlns:wpi="http://schemas.microsoft.com/office/word/2010/wordprocessingInk" xmlns:wne="http://schemas.microsoft.com/office/word/2006/wordml" xmlns:wps="http://schemas.microsoft.com/office/word/2010/wordprocessingShape" mc:Ignorable="w14 wp14">
+<w:numbering xmlns:wpc="http://schemas.microsoft.com/office/word/2010/wordprocessingCanvas" xmlns:mc="http://schemas.openxmlformats.org/markup-compatibility/2006" xmlns:o="urn:schemas-microsoft-com:office:office" xmlns:r="http://schemas.openxmlformats.org/officeDocument/2006/relationships" xmlns:m="http://schemas.openxmlformats.org/officeDocument/2006/math" xmlns:v="urn:schemas-microsoft-com:vml" xmlns:wp14="http://schemas.microsoft.com/office/word/2010/wordprocessingDrawing" xmlns:wp="http://schemas.openxmlformats.org/drawingml/2006/wordprocessingDrawing" xmlns:w10="urn:schemas-microsoft-com:office:word" xmlns:w="http://schemas.openxmlformats.org/wordprocessingml/2006/main" xmlns:w14="http://schemas.microsoft.com/office/word/2010/wordml" xmlns:w15="http://schemas.microsoft.com/office/word/2012/wordml" xmlns:wpg="http://schemas.microsoft.com/office/word/2010/wordprocessingGroup" xmlns:wpi="http://schemas.microsoft.com/office/word/2010/wordprocessingInk" xmlns:wne="http://schemas.microsoft.com/office/word/2006/wordml" xmlns:wps="http://schemas.microsoft.com/office/word/2010/wordprocessingShape" mc:Ignorable="w14 w15 wp14">
   <w:abstractNum w:abstractNumId="0">
     <w:nsid w:val="00000001"/>
     <w:multiLevelType w:val="hybridMultilevel"/>
@@ -2399,7 +2861,7 @@
 </file>
 
 <file path=word/styles.xml><?xml version="1.0" encoding="utf-8"?>
-<w:styles xmlns:mc="http://schemas.openxmlformats.org/markup-compatibility/2006" xmlns:r="http://schemas.openxmlformats.org/officeDocument/2006/relationships" xmlns:w="http://schemas.openxmlformats.org/wordprocessingml/2006/main" xmlns:w14="http://schemas.microsoft.com/office/word/2010/wordml" mc:Ignorable="w14">
+<w:styles xmlns:mc="http://schemas.openxmlformats.org/markup-compatibility/2006" xmlns:r="http://schemas.openxmlformats.org/officeDocument/2006/relationships" xmlns:w="http://schemas.openxmlformats.org/wordprocessingml/2006/main" xmlns:w14="http://schemas.microsoft.com/office/word/2010/wordml" xmlns:w15="http://schemas.microsoft.com/office/word/2012/wordml" mc:Ignorable="w14 w15">
   <w:docDefaults>
     <w:rPrDefault>
       <w:rPr>
@@ -2411,166 +2873,382 @@
     </w:rPrDefault>
     <w:pPrDefault/>
   </w:docDefaults>
-  <w:latentStyles w:defLockedState="0" w:defUIPriority="99" w:defSemiHidden="1" w:defUnhideWhenUsed="1" w:defQFormat="0" w:count="276">
-    <w:lsdException w:name="Normal" w:semiHidden="0" w:uiPriority="0" w:unhideWhenUsed="0" w:qFormat="1"/>
-    <w:lsdException w:name="heading 1" w:semiHidden="0" w:uiPriority="9" w:unhideWhenUsed="0" w:qFormat="1"/>
-    <w:lsdException w:name="heading 2" w:uiPriority="9" w:qFormat="1"/>
-    <w:lsdException w:name="heading 3" w:uiPriority="9" w:qFormat="1"/>
-    <w:lsdException w:name="heading 4" w:uiPriority="9" w:qFormat="1"/>
-    <w:lsdException w:name="heading 5" w:uiPriority="9" w:qFormat="1"/>
-    <w:lsdException w:name="heading 6" w:uiPriority="9" w:qFormat="1"/>
-    <w:lsdException w:name="heading 7" w:uiPriority="9" w:qFormat="1"/>
-    <w:lsdException w:name="heading 8" w:uiPriority="9" w:qFormat="1"/>
-    <w:lsdException w:name="heading 9" w:uiPriority="9" w:qFormat="1"/>
-    <w:lsdException w:name="toc 1" w:uiPriority="39"/>
-    <w:lsdException w:name="toc 2" w:uiPriority="39"/>
-    <w:lsdException w:name="toc 3" w:uiPriority="39"/>
-    <w:lsdException w:name="toc 4" w:uiPriority="39"/>
-    <w:lsdException w:name="toc 5" w:uiPriority="39"/>
-    <w:lsdException w:name="toc 6" w:uiPriority="39"/>
-    <w:lsdException w:name="toc 7" w:uiPriority="39"/>
-    <w:lsdException w:name="toc 8" w:uiPriority="39"/>
-    <w:lsdException w:name="toc 9" w:uiPriority="39"/>
-    <w:lsdException w:name="caption" w:uiPriority="35" w:qFormat="1"/>
-    <w:lsdException w:name="Title" w:semiHidden="0" w:uiPriority="10" w:unhideWhenUsed="0" w:qFormat="1"/>
-    <w:lsdException w:name="Default Paragraph Font" w:uiPriority="1"/>
-    <w:lsdException w:name="Subtitle" w:semiHidden="0" w:uiPriority="11" w:unhideWhenUsed="0" w:qFormat="1"/>
-    <w:lsdException w:name="Strong" w:semiHidden="0" w:uiPriority="22" w:unhideWhenUsed="0" w:qFormat="1"/>
-    <w:lsdException w:name="Emphasis" w:semiHidden="0" w:uiPriority="20" w:unhideWhenUsed="0" w:qFormat="1"/>
-    <w:lsdException w:name="Table Grid" w:semiHidden="0" w:uiPriority="59" w:unhideWhenUsed="0"/>
-    <w:lsdException w:name="Note Level 1" w:semiHidden="0" w:unhideWhenUsed="0"/>
-    <w:lsdException w:name="Note Level 2" w:semiHidden="0" w:unhideWhenUsed="0"/>
-    <w:lsdException w:name="Note Level 3" w:semiHidden="0" w:unhideWhenUsed="0"/>
-    <w:lsdException w:name="Note Level 4" w:semiHidden="0" w:unhideWhenUsed="0"/>
-    <w:lsdException w:name="Note Level 5" w:semiHidden="0" w:unhideWhenUsed="0"/>
-    <w:lsdException w:name="Note Level 6" w:semiHidden="0" w:unhideWhenUsed="0"/>
-    <w:lsdException w:name="Note Level 7" w:semiHidden="0" w:unhideWhenUsed="0"/>
-    <w:lsdException w:name="Note Level 8" w:semiHidden="0" w:unhideWhenUsed="0"/>
-    <w:lsdException w:name="Note Level 9" w:semiHidden="0" w:unhideWhenUsed="0"/>
-    <w:lsdException w:name="Placeholder Text" w:unhideWhenUsed="0"/>
-    <w:lsdException w:name="No Spacing" w:semiHidden="0" w:uiPriority="1" w:unhideWhenUsed="0" w:qFormat="1"/>
-    <w:lsdException w:name="Light Shading" w:semiHidden="0" w:uiPriority="60" w:unhideWhenUsed="0"/>
-    <w:lsdException w:name="Light List" w:semiHidden="0" w:uiPriority="61" w:unhideWhenUsed="0"/>
-    <w:lsdException w:name="Light Grid" w:semiHidden="0" w:uiPriority="62" w:unhideWhenUsed="0"/>
-    <w:lsdException w:name="Medium Shading 1" w:semiHidden="0" w:uiPriority="63" w:unhideWhenUsed="0"/>
-    <w:lsdException w:name="Medium Shading 2" w:semiHidden="0" w:uiPriority="64" w:unhideWhenUsed="0"/>
-    <w:lsdException w:name="Medium List 1" w:semiHidden="0" w:uiPriority="65" w:unhideWhenUsed="0"/>
-    <w:lsdException w:name="Medium List 2" w:semiHidden="0" w:uiPriority="66" w:unhideWhenUsed="0"/>
-    <w:lsdException w:name="Medium Grid 1" w:semiHidden="0" w:uiPriority="67" w:unhideWhenUsed="0"/>
-    <w:lsdException w:name="Medium Grid 2" w:semiHidden="0" w:uiPriority="68" w:unhideWhenUsed="0"/>
-    <w:lsdException w:name="Medium Grid 3" w:semiHidden="0" w:uiPriority="69" w:unhideWhenUsed="0"/>
-    <w:lsdException w:name="Dark List" w:semiHidden="0" w:uiPriority="70" w:unhideWhenUsed="0"/>
-    <w:lsdException w:name="Colorful Shading" w:semiHidden="0" w:uiPriority="71" w:unhideWhenUsed="0"/>
-    <w:lsdException w:name="Colorful List" w:semiHidden="0" w:uiPriority="72" w:unhideWhenUsed="0"/>
-    <w:lsdException w:name="Colorful Grid" w:semiHidden="0" w:uiPriority="73" w:unhideWhenUsed="0"/>
-    <w:lsdException w:name="Light Shading Accent 1" w:semiHidden="0" w:uiPriority="60" w:unhideWhenUsed="0"/>
-    <w:lsdException w:name="Light List Accent 1" w:semiHidden="0" w:uiPriority="61" w:unhideWhenUsed="0"/>
-    <w:lsdException w:name="Light Grid Accent 1" w:semiHidden="0" w:uiPriority="62" w:unhideWhenUsed="0"/>
-    <w:lsdException w:name="Medium Shading 1 Accent 1" w:semiHidden="0" w:uiPriority="63" w:unhideWhenUsed="0"/>
-    <w:lsdException w:name="Medium Shading 2 Accent 1" w:semiHidden="0" w:uiPriority="64" w:unhideWhenUsed="0"/>
-    <w:lsdException w:name="Medium List 1 Accent 1" w:semiHidden="0" w:uiPriority="65" w:unhideWhenUsed="0"/>
-    <w:lsdException w:name="Revision" w:unhideWhenUsed="0"/>
-    <w:lsdException w:name="List Paragraph" w:semiHidden="0" w:uiPriority="34" w:unhideWhenUsed="0" w:qFormat="1"/>
-    <w:lsdException w:name="Quote" w:semiHidden="0" w:uiPriority="29" w:unhideWhenUsed="0" w:qFormat="1"/>
-    <w:lsdException w:name="Intense Quote" w:semiHidden="0" w:uiPriority="30" w:unhideWhenUsed="0" w:qFormat="1"/>
-    <w:lsdException w:name="Medium List 2 Accent 1" w:semiHidden="0" w:uiPriority="66" w:unhideWhenUsed="0"/>
-    <w:lsdException w:name="Medium Grid 1 Accent 1" w:semiHidden="0" w:uiPriority="67" w:unhideWhenUsed="0"/>
-    <w:lsdException w:name="Medium Grid 2 Accent 1" w:semiHidden="0" w:uiPriority="68" w:unhideWhenUsed="0"/>
-    <w:lsdException w:name="Medium Grid 3 Accent 1" w:semiHidden="0" w:uiPriority="69" w:unhideWhenUsed="0"/>
-    <w:lsdException w:name="Dark List Accent 1" w:semiHidden="0" w:uiPriority="70" w:unhideWhenUsed="0"/>
-    <w:lsdException w:name="Colorful Shading Accent 1" w:semiHidden="0" w:uiPriority="71" w:unhideWhenUsed="0"/>
-    <w:lsdException w:name="Colorful List Accent 1" w:semiHidden="0" w:uiPriority="72" w:unhideWhenUsed="0"/>
-    <w:lsdException w:name="Colorful Grid Accent 1" w:semiHidden="0" w:uiPriority="73" w:unhideWhenUsed="0"/>
-    <w:lsdException w:name="Light Shading Accent 2" w:semiHidden="0" w:uiPriority="60" w:unhideWhenUsed="0"/>
-    <w:lsdException w:name="Light List Accent 2" w:semiHidden="0" w:uiPriority="61" w:unhideWhenUsed="0"/>
-    <w:lsdException w:name="Light Grid Accent 2" w:semiHidden="0" w:uiPriority="62" w:unhideWhenUsed="0"/>
-    <w:lsdException w:name="Medium Shading 1 Accent 2" w:semiHidden="0" w:uiPriority="63" w:unhideWhenUsed="0"/>
-    <w:lsdException w:name="Medium Shading 2 Accent 2" w:semiHidden="0" w:uiPriority="64" w:unhideWhenUsed="0"/>
-    <w:lsdException w:name="Medium List 1 Accent 2" w:semiHidden="0" w:uiPriority="65" w:unhideWhenUsed="0"/>
-    <w:lsdException w:name="Medium List 2 Accent 2" w:semiHidden="0" w:uiPriority="66" w:unhideWhenUsed="0"/>
-    <w:lsdException w:name="Medium Grid 1 Accent 2" w:semiHidden="0" w:uiPriority="67" w:unhideWhenUsed="0"/>
-    <w:lsdException w:name="Medium Grid 2 Accent 2" w:semiHidden="0" w:uiPriority="68" w:unhideWhenUsed="0"/>
-    <w:lsdException w:name="Medium Grid 3 Accent 2" w:semiHidden="0" w:uiPriority="69" w:unhideWhenUsed="0"/>
-    <w:lsdException w:name="Dark List Accent 2" w:semiHidden="0" w:uiPriority="70" w:unhideWhenUsed="0"/>
-    <w:lsdException w:name="Colorful Shading Accent 2" w:semiHidden="0" w:uiPriority="71" w:unhideWhenUsed="0"/>
-    <w:lsdException w:name="Colorful List Accent 2" w:semiHidden="0" w:uiPriority="72" w:unhideWhenUsed="0"/>
-    <w:lsdException w:name="Colorful Grid Accent 2" w:semiHidden="0" w:uiPriority="73" w:unhideWhenUsed="0"/>
-    <w:lsdException w:name="Light Shading Accent 3" w:semiHidden="0" w:uiPriority="60" w:unhideWhenUsed="0"/>
-    <w:lsdException w:name="Light List Accent 3" w:semiHidden="0" w:uiPriority="61" w:unhideWhenUsed="0"/>
-    <w:lsdException w:name="Light Grid Accent 3" w:semiHidden="0" w:uiPriority="62" w:unhideWhenUsed="0"/>
-    <w:lsdException w:name="Medium Shading 1 Accent 3" w:semiHidden="0" w:uiPriority="63" w:unhideWhenUsed="0"/>
-    <w:lsdException w:name="Medium Shading 2 Accent 3" w:semiHidden="0" w:uiPriority="64" w:unhideWhenUsed="0"/>
-    <w:lsdException w:name="Medium List 1 Accent 3" w:semiHidden="0" w:uiPriority="65" w:unhideWhenUsed="0"/>
-    <w:lsdException w:name="Medium List 2 Accent 3" w:semiHidden="0" w:uiPriority="66" w:unhideWhenUsed="0"/>
-    <w:lsdException w:name="Medium Grid 1 Accent 3" w:semiHidden="0" w:uiPriority="67" w:unhideWhenUsed="0"/>
-    <w:lsdException w:name="Medium Grid 2 Accent 3" w:semiHidden="0" w:uiPriority="68" w:unhideWhenUsed="0"/>
-    <w:lsdException w:name="Medium Grid 3 Accent 3" w:semiHidden="0" w:uiPriority="69" w:unhideWhenUsed="0"/>
-    <w:lsdException w:name="Dark List Accent 3" w:semiHidden="0" w:uiPriority="70" w:unhideWhenUsed="0"/>
-    <w:lsdException w:name="Colorful Shading Accent 3" w:semiHidden="0" w:uiPriority="71" w:unhideWhenUsed="0"/>
-    <w:lsdException w:name="Colorful List Accent 3" w:semiHidden="0" w:uiPriority="72" w:unhideWhenUsed="0"/>
-    <w:lsdException w:name="Colorful Grid Accent 3" w:semiHidden="0" w:uiPriority="73" w:unhideWhenUsed="0"/>
-    <w:lsdException w:name="Light Shading Accent 4" w:semiHidden="0" w:uiPriority="60" w:unhideWhenUsed="0"/>
-    <w:lsdException w:name="Light List Accent 4" w:semiHidden="0" w:uiPriority="61" w:unhideWhenUsed="0"/>
-    <w:lsdException w:name="Light Grid Accent 4" w:semiHidden="0" w:uiPriority="62" w:unhideWhenUsed="0"/>
-    <w:lsdException w:name="Medium Shading 1 Accent 4" w:semiHidden="0" w:uiPriority="63" w:unhideWhenUsed="0"/>
-    <w:lsdException w:name="Medium Shading 2 Accent 4" w:semiHidden="0" w:uiPriority="64" w:unhideWhenUsed="0"/>
-    <w:lsdException w:name="Medium List 1 Accent 4" w:semiHidden="0" w:uiPriority="65" w:unhideWhenUsed="0"/>
-    <w:lsdException w:name="Medium List 2 Accent 4" w:semiHidden="0" w:uiPriority="66" w:unhideWhenUsed="0"/>
-    <w:lsdException w:name="Medium Grid 1 Accent 4" w:semiHidden="0" w:uiPriority="67" w:unhideWhenUsed="0"/>
-    <w:lsdException w:name="Medium Grid 2 Accent 4" w:semiHidden="0" w:uiPriority="68" w:unhideWhenUsed="0"/>
-    <w:lsdException w:name="Medium Grid 3 Accent 4" w:semiHidden="0" w:uiPriority="69" w:unhideWhenUsed="0"/>
-    <w:lsdException w:name="Dark List Accent 4" w:semiHidden="0" w:uiPriority="70" w:unhideWhenUsed="0"/>
-    <w:lsdException w:name="Colorful Shading Accent 4" w:semiHidden="0" w:uiPriority="71" w:unhideWhenUsed="0"/>
-    <w:lsdException w:name="Colorful List Accent 4" w:semiHidden="0" w:uiPriority="72" w:unhideWhenUsed="0"/>
-    <w:lsdException w:name="Colorful Grid Accent 4" w:semiHidden="0" w:uiPriority="73" w:unhideWhenUsed="0"/>
-    <w:lsdException w:name="Light Shading Accent 5" w:semiHidden="0" w:uiPriority="60" w:unhideWhenUsed="0"/>
-    <w:lsdException w:name="Light List Accent 5" w:semiHidden="0" w:uiPriority="61" w:unhideWhenUsed="0"/>
-    <w:lsdException w:name="Light Grid Accent 5" w:semiHidden="0" w:uiPriority="62" w:unhideWhenUsed="0"/>
-    <w:lsdException w:name="Medium Shading 1 Accent 5" w:semiHidden="0" w:uiPriority="63" w:unhideWhenUsed="0"/>
-    <w:lsdException w:name="Medium Shading 2 Accent 5" w:semiHidden="0" w:uiPriority="64" w:unhideWhenUsed="0"/>
-    <w:lsdException w:name="Medium List 1 Accent 5" w:semiHidden="0" w:uiPriority="65" w:unhideWhenUsed="0"/>
-    <w:lsdException w:name="Medium List 2 Accent 5" w:semiHidden="0" w:uiPriority="66" w:unhideWhenUsed="0"/>
-    <w:lsdException w:name="Medium Grid 1 Accent 5" w:semiHidden="0" w:uiPriority="67" w:unhideWhenUsed="0"/>
-    <w:lsdException w:name="Medium Grid 2 Accent 5" w:semiHidden="0" w:uiPriority="68" w:unhideWhenUsed="0"/>
-    <w:lsdException w:name="Medium Grid 3 Accent 5" w:semiHidden="0" w:uiPriority="69" w:unhideWhenUsed="0"/>
-    <w:lsdException w:name="Dark List Accent 5" w:semiHidden="0" w:uiPriority="70" w:unhideWhenUsed="0"/>
-    <w:lsdException w:name="Colorful Shading Accent 5" w:semiHidden="0" w:uiPriority="71" w:unhideWhenUsed="0"/>
-    <w:lsdException w:name="Colorful List Accent 5" w:semiHidden="0" w:uiPriority="72" w:unhideWhenUsed="0"/>
-    <w:lsdException w:name="Colorful Grid Accent 5" w:semiHidden="0" w:uiPriority="73" w:unhideWhenUsed="0"/>
-    <w:lsdException w:name="Light Shading Accent 6" w:semiHidden="0" w:uiPriority="60" w:unhideWhenUsed="0"/>
-    <w:lsdException w:name="Light List Accent 6" w:semiHidden="0" w:uiPriority="61" w:unhideWhenUsed="0"/>
-    <w:lsdException w:name="Light Grid Accent 6" w:semiHidden="0" w:uiPriority="62" w:unhideWhenUsed="0"/>
-    <w:lsdException w:name="Medium Shading 1 Accent 6" w:semiHidden="0" w:uiPriority="63" w:unhideWhenUsed="0"/>
-    <w:lsdException w:name="Medium Shading 2 Accent 6" w:semiHidden="0" w:uiPriority="64" w:unhideWhenUsed="0"/>
-    <w:lsdException w:name="Medium List 1 Accent 6" w:semiHidden="0" w:uiPriority="65" w:unhideWhenUsed="0"/>
-    <w:lsdException w:name="Medium List 2 Accent 6" w:semiHidden="0" w:uiPriority="66" w:unhideWhenUsed="0"/>
-    <w:lsdException w:name="Medium Grid 1 Accent 6" w:semiHidden="0" w:uiPriority="67" w:unhideWhenUsed="0"/>
-    <w:lsdException w:name="Medium Grid 2 Accent 6" w:semiHidden="0" w:uiPriority="68" w:unhideWhenUsed="0"/>
-    <w:lsdException w:name="Medium Grid 3 Accent 6" w:semiHidden="0" w:uiPriority="69" w:unhideWhenUsed="0"/>
-    <w:lsdException w:name="Dark List Accent 6" w:semiHidden="0" w:uiPriority="70" w:unhideWhenUsed="0"/>
-    <w:lsdException w:name="Colorful Shading Accent 6" w:semiHidden="0" w:uiPriority="71" w:unhideWhenUsed="0"/>
-    <w:lsdException w:name="Colorful List Accent 6" w:semiHidden="0" w:uiPriority="72" w:unhideWhenUsed="0"/>
-    <w:lsdException w:name="Colorful Grid Accent 6" w:semiHidden="0" w:uiPriority="73" w:unhideWhenUsed="0"/>
-    <w:lsdException w:name="Subtle Emphasis" w:semiHidden="0" w:uiPriority="19" w:unhideWhenUsed="0" w:qFormat="1"/>
-    <w:lsdException w:name="Intense Emphasis" w:semiHidden="0" w:uiPriority="21" w:unhideWhenUsed="0" w:qFormat="1"/>
-    <w:lsdException w:name="Subtle Reference" w:semiHidden="0" w:uiPriority="31" w:unhideWhenUsed="0" w:qFormat="1"/>
-    <w:lsdException w:name="Intense Reference" w:semiHidden="0" w:uiPriority="32" w:unhideWhenUsed="0" w:qFormat="1"/>
-    <w:lsdException w:name="Book Title" w:semiHidden="0" w:uiPriority="33" w:unhideWhenUsed="0" w:qFormat="1"/>
-    <w:lsdException w:name="Bibliography" w:uiPriority="37"/>
-    <w:lsdException w:name="TOC Heading" w:uiPriority="39" w:qFormat="1"/>
+  <w:latentStyles w:defLockedState="0" w:defUIPriority="99" w:defSemiHidden="0" w:defUnhideWhenUsed="0" w:defQFormat="0" w:count="371">
+    <w:lsdException w:name="Normal" w:uiPriority="0" w:qFormat="1"/>
+    <w:lsdException w:name="heading 1" w:uiPriority="9" w:qFormat="1"/>
+    <w:lsdException w:name="heading 2" w:semiHidden="1" w:uiPriority="9" w:unhideWhenUsed="1" w:qFormat="1"/>
+    <w:lsdException w:name="heading 3" w:semiHidden="1" w:uiPriority="9" w:unhideWhenUsed="1" w:qFormat="1"/>
+    <w:lsdException w:name="heading 4" w:semiHidden="1" w:uiPriority="9" w:unhideWhenUsed="1" w:qFormat="1"/>
+    <w:lsdException w:name="heading 5" w:semiHidden="1" w:uiPriority="9" w:unhideWhenUsed="1" w:qFormat="1"/>
+    <w:lsdException w:name="heading 6" w:semiHidden="1" w:uiPriority="9" w:unhideWhenUsed="1" w:qFormat="1"/>
+    <w:lsdException w:name="heading 7" w:semiHidden="1" w:uiPriority="9" w:unhideWhenUsed="1" w:qFormat="1"/>
+    <w:lsdException w:name="heading 8" w:semiHidden="1" w:uiPriority="9" w:unhideWhenUsed="1" w:qFormat="1"/>
+    <w:lsdException w:name="heading 9" w:semiHidden="1" w:uiPriority="9" w:unhideWhenUsed="1" w:qFormat="1"/>
+    <w:lsdException w:name="index 1" w:semiHidden="1" w:unhideWhenUsed="1"/>
+    <w:lsdException w:name="index 2" w:semiHidden="1" w:unhideWhenUsed="1"/>
+    <w:lsdException w:name="index 3" w:semiHidden="1" w:unhideWhenUsed="1"/>
+    <w:lsdException w:name="index 4" w:semiHidden="1" w:unhideWhenUsed="1"/>
+    <w:lsdException w:name="index 5" w:semiHidden="1" w:unhideWhenUsed="1"/>
+    <w:lsdException w:name="index 6" w:semiHidden="1" w:unhideWhenUsed="1"/>
+    <w:lsdException w:name="index 7" w:semiHidden="1" w:unhideWhenUsed="1"/>
+    <w:lsdException w:name="index 8" w:semiHidden="1" w:unhideWhenUsed="1"/>
+    <w:lsdException w:name="index 9" w:semiHidden="1" w:unhideWhenUsed="1"/>
+    <w:lsdException w:name="toc 1" w:semiHidden="1" w:uiPriority="39" w:unhideWhenUsed="1"/>
+    <w:lsdException w:name="toc 2" w:semiHidden="1" w:uiPriority="39" w:unhideWhenUsed="1"/>
+    <w:lsdException w:name="toc 3" w:semiHidden="1" w:uiPriority="39" w:unhideWhenUsed="1"/>
+    <w:lsdException w:name="toc 4" w:semiHidden="1" w:uiPriority="39" w:unhideWhenUsed="1"/>
+    <w:lsdException w:name="toc 5" w:semiHidden="1" w:uiPriority="39" w:unhideWhenUsed="1"/>
+    <w:lsdException w:name="toc 6" w:semiHidden="1" w:uiPriority="39" w:unhideWhenUsed="1"/>
+    <w:lsdException w:name="toc 7" w:semiHidden="1" w:uiPriority="39" w:unhideWhenUsed="1"/>
+    <w:lsdException w:name="toc 8" w:semiHidden="1" w:uiPriority="39" w:unhideWhenUsed="1"/>
+    <w:lsdException w:name="toc 9" w:semiHidden="1" w:uiPriority="39" w:unhideWhenUsed="1"/>
+    <w:lsdException w:name="Normal Indent" w:semiHidden="1" w:unhideWhenUsed="1"/>
+    <w:lsdException w:name="footnote text" w:semiHidden="1" w:unhideWhenUsed="1"/>
+    <w:lsdException w:name="annotation text" w:semiHidden="1" w:unhideWhenUsed="1"/>
+    <w:lsdException w:name="header" w:semiHidden="1" w:unhideWhenUsed="1"/>
+    <w:lsdException w:name="footer" w:semiHidden="1" w:unhideWhenUsed="1"/>
+    <w:lsdException w:name="index heading" w:semiHidden="1" w:unhideWhenUsed="1"/>
+    <w:lsdException w:name="caption" w:semiHidden="1" w:uiPriority="35" w:unhideWhenUsed="1" w:qFormat="1"/>
+    <w:lsdException w:name="table of figures" w:semiHidden="1" w:unhideWhenUsed="1"/>
+    <w:lsdException w:name="envelope address" w:semiHidden="1" w:unhideWhenUsed="1"/>
+    <w:lsdException w:name="envelope return" w:semiHidden="1" w:unhideWhenUsed="1"/>
+    <w:lsdException w:name="footnote reference" w:semiHidden="1" w:unhideWhenUsed="1"/>
+    <w:lsdException w:name="annotation reference" w:semiHidden="1" w:unhideWhenUsed="1"/>
+    <w:lsdException w:name="line number" w:semiHidden="1" w:unhideWhenUsed="1"/>
+    <w:lsdException w:name="page number" w:semiHidden="1" w:unhideWhenUsed="1"/>
+    <w:lsdException w:name="endnote reference" w:semiHidden="1" w:unhideWhenUsed="1"/>
+    <w:lsdException w:name="endnote text" w:semiHidden="1" w:unhideWhenUsed="1"/>
+    <w:lsdException w:name="table of authorities" w:semiHidden="1" w:unhideWhenUsed="1"/>
+    <w:lsdException w:name="macro" w:semiHidden="1" w:unhideWhenUsed="1"/>
+    <w:lsdException w:name="toa heading" w:semiHidden="1" w:unhideWhenUsed="1"/>
+    <w:lsdException w:name="List" w:semiHidden="1" w:unhideWhenUsed="1"/>
+    <w:lsdException w:name="List Bullet" w:semiHidden="1" w:unhideWhenUsed="1"/>
+    <w:lsdException w:name="List Number" w:semiHidden="1" w:unhideWhenUsed="1"/>
+    <w:lsdException w:name="List 2" w:semiHidden="1" w:unhideWhenUsed="1"/>
+    <w:lsdException w:name="List 3" w:semiHidden="1" w:unhideWhenUsed="1"/>
+    <w:lsdException w:name="List 4" w:semiHidden="1" w:unhideWhenUsed="1"/>
+    <w:lsdException w:name="List 5" w:semiHidden="1" w:unhideWhenUsed="1"/>
+    <w:lsdException w:name="List Bullet 2" w:semiHidden="1" w:unhideWhenUsed="1"/>
+    <w:lsdException w:name="List Bullet 3" w:semiHidden="1" w:unhideWhenUsed="1"/>
+    <w:lsdException w:name="List Bullet 4" w:semiHidden="1" w:unhideWhenUsed="1"/>
+    <w:lsdException w:name="List Bullet 5" w:semiHidden="1" w:unhideWhenUsed="1"/>
+    <w:lsdException w:name="List Number 2" w:semiHidden="1" w:unhideWhenUsed="1"/>
+    <w:lsdException w:name="List Number 3" w:semiHidden="1" w:unhideWhenUsed="1"/>
+    <w:lsdException w:name="List Number 4" w:semiHidden="1" w:unhideWhenUsed="1"/>
+    <w:lsdException w:name="List Number 5" w:semiHidden="1" w:unhideWhenUsed="1"/>
+    <w:lsdException w:name="Title" w:uiPriority="10" w:qFormat="1"/>
+    <w:lsdException w:name="Closing" w:semiHidden="1" w:unhideWhenUsed="1"/>
+    <w:lsdException w:name="Signature" w:semiHidden="1" w:unhideWhenUsed="1"/>
+    <w:lsdException w:name="Default Paragraph Font" w:semiHidden="1" w:uiPriority="1" w:unhideWhenUsed="1"/>
+    <w:lsdException w:name="Body Text" w:semiHidden="1" w:unhideWhenUsed="1"/>
+    <w:lsdException w:name="Body Text Indent" w:semiHidden="1" w:unhideWhenUsed="1"/>
+    <w:lsdException w:name="List Continue" w:semiHidden="1" w:unhideWhenUsed="1"/>
+    <w:lsdException w:name="List Continue 2" w:semiHidden="1" w:unhideWhenUsed="1"/>
+    <w:lsdException w:name="List Continue 3" w:semiHidden="1" w:unhideWhenUsed="1"/>
+    <w:lsdException w:name="List Continue 4" w:semiHidden="1" w:unhideWhenUsed="1"/>
+    <w:lsdException w:name="List Continue 5" w:semiHidden="1" w:unhideWhenUsed="1"/>
+    <w:lsdException w:name="Message Header" w:semiHidden="1" w:unhideWhenUsed="1"/>
+    <w:lsdException w:name="Subtitle" w:uiPriority="11" w:qFormat="1"/>
+    <w:lsdException w:name="Salutation" w:semiHidden="1" w:unhideWhenUsed="1"/>
+    <w:lsdException w:name="Date" w:semiHidden="1" w:unhideWhenUsed="1"/>
+    <w:lsdException w:name="Body Text First Indent" w:semiHidden="1" w:unhideWhenUsed="1"/>
+    <w:lsdException w:name="Body Text First Indent 2" w:semiHidden="1" w:unhideWhenUsed="1"/>
+    <w:lsdException w:name="Note Heading" w:semiHidden="1" w:unhideWhenUsed="1"/>
+    <w:lsdException w:name="Body Text 2" w:semiHidden="1" w:unhideWhenUsed="1"/>
+    <w:lsdException w:name="Body Text 3" w:semiHidden="1" w:unhideWhenUsed="1"/>
+    <w:lsdException w:name="Body Text Indent 2" w:semiHidden="1" w:unhideWhenUsed="1"/>
+    <w:lsdException w:name="Body Text Indent 3" w:semiHidden="1" w:unhideWhenUsed="1"/>
+    <w:lsdException w:name="Block Text" w:semiHidden="1" w:unhideWhenUsed="1"/>
+    <w:lsdException w:name="Hyperlink" w:semiHidden="1" w:unhideWhenUsed="1"/>
+    <w:lsdException w:name="FollowedHyperlink" w:semiHidden="1" w:unhideWhenUsed="1"/>
+    <w:lsdException w:name="Strong" w:uiPriority="22" w:qFormat="1"/>
+    <w:lsdException w:name="Emphasis" w:uiPriority="20" w:qFormat="1"/>
+    <w:lsdException w:name="Document Map" w:semiHidden="1" w:unhideWhenUsed="1"/>
+    <w:lsdException w:name="Plain Text" w:semiHidden="1" w:unhideWhenUsed="1"/>
+    <w:lsdException w:name="E-mail Signature" w:semiHidden="1" w:unhideWhenUsed="1"/>
+    <w:lsdException w:name="HTML Top of Form" w:semiHidden="1" w:unhideWhenUsed="1"/>
+    <w:lsdException w:name="HTML Bottom of Form" w:semiHidden="1" w:unhideWhenUsed="1"/>
+    <w:lsdException w:name="Normal (Web)" w:semiHidden="1" w:unhideWhenUsed="1"/>
+    <w:lsdException w:name="HTML Acronym" w:semiHidden="1" w:unhideWhenUsed="1"/>
+    <w:lsdException w:name="HTML Address" w:semiHidden="1" w:unhideWhenUsed="1"/>
+    <w:lsdException w:name="HTML Cite" w:semiHidden="1" w:unhideWhenUsed="1"/>
+    <w:lsdException w:name="HTML Code" w:semiHidden="1" w:unhideWhenUsed="1"/>
+    <w:lsdException w:name="HTML Definition" w:semiHidden="1" w:unhideWhenUsed="1"/>
+    <w:lsdException w:name="HTML Keyboard" w:semiHidden="1" w:unhideWhenUsed="1"/>
+    <w:lsdException w:name="HTML Preformatted" w:semiHidden="1" w:unhideWhenUsed="1"/>
+    <w:lsdException w:name="HTML Sample" w:semiHidden="1" w:unhideWhenUsed="1"/>
+    <w:lsdException w:name="HTML Typewriter" w:semiHidden="1" w:unhideWhenUsed="1"/>
+    <w:lsdException w:name="HTML Variable" w:semiHidden="1" w:unhideWhenUsed="1"/>
+    <w:lsdException w:name="Normal Table" w:semiHidden="1" w:unhideWhenUsed="1"/>
+    <w:lsdException w:name="annotation subject" w:semiHidden="1" w:unhideWhenUsed="1"/>
+    <w:lsdException w:name="No List" w:semiHidden="1" w:unhideWhenUsed="1"/>
+    <w:lsdException w:name="Outline List 1" w:semiHidden="1" w:unhideWhenUsed="1"/>
+    <w:lsdException w:name="Outline List 2" w:semiHidden="1" w:unhideWhenUsed="1"/>
+    <w:lsdException w:name="Outline List 3" w:semiHidden="1" w:unhideWhenUsed="1"/>
+    <w:lsdException w:name="Table Simple 1" w:semiHidden="1" w:unhideWhenUsed="1"/>
+    <w:lsdException w:name="Table Simple 2" w:semiHidden="1" w:unhideWhenUsed="1"/>
+    <w:lsdException w:name="Table Simple 3" w:semiHidden="1" w:unhideWhenUsed="1"/>
+    <w:lsdException w:name="Table Classic 1" w:semiHidden="1" w:unhideWhenUsed="1"/>
+    <w:lsdException w:name="Table Classic 2" w:semiHidden="1" w:unhideWhenUsed="1"/>
+    <w:lsdException w:name="Table Classic 3" w:semiHidden="1" w:unhideWhenUsed="1"/>
+    <w:lsdException w:name="Table Classic 4" w:semiHidden="1" w:unhideWhenUsed="1"/>
+    <w:lsdException w:name="Table Colorful 1" w:semiHidden="1" w:unhideWhenUsed="1"/>
+    <w:lsdException w:name="Table Colorful 2" w:semiHidden="1" w:unhideWhenUsed="1"/>
+    <w:lsdException w:name="Table Colorful 3" w:semiHidden="1" w:unhideWhenUsed="1"/>
+    <w:lsdException w:name="Table Columns 1" w:semiHidden="1" w:unhideWhenUsed="1"/>
+    <w:lsdException w:name="Table Columns 2" w:semiHidden="1" w:unhideWhenUsed="1"/>
+    <w:lsdException w:name="Table Columns 3" w:semiHidden="1" w:unhideWhenUsed="1"/>
+    <w:lsdException w:name="Table Columns 4" w:semiHidden="1" w:unhideWhenUsed="1"/>
+    <w:lsdException w:name="Table Columns 5" w:semiHidden="1" w:unhideWhenUsed="1"/>
+    <w:lsdException w:name="Table Grid 1" w:semiHidden="1" w:unhideWhenUsed="1"/>
+    <w:lsdException w:name="Table Grid 2" w:semiHidden="1" w:unhideWhenUsed="1"/>
+    <w:lsdException w:name="Table Grid 3" w:semiHidden="1" w:unhideWhenUsed="1"/>
+    <w:lsdException w:name="Table Grid 4" w:semiHidden="1" w:unhideWhenUsed="1"/>
+    <w:lsdException w:name="Table Grid 5" w:semiHidden="1" w:unhideWhenUsed="1"/>
+    <w:lsdException w:name="Table Grid 6" w:semiHidden="1" w:unhideWhenUsed="1"/>
+    <w:lsdException w:name="Table Grid 7" w:semiHidden="1" w:unhideWhenUsed="1"/>
+    <w:lsdException w:name="Table Grid 8" w:semiHidden="1" w:unhideWhenUsed="1"/>
+    <w:lsdException w:name="Table List 1" w:semiHidden="1" w:unhideWhenUsed="1"/>
+    <w:lsdException w:name="Table List 2" w:semiHidden="1" w:unhideWhenUsed="1"/>
+    <w:lsdException w:name="Table List 3" w:semiHidden="1" w:unhideWhenUsed="1"/>
+    <w:lsdException w:name="Table List 4" w:semiHidden="1" w:unhideWhenUsed="1"/>
+    <w:lsdException w:name="Table List 5" w:semiHidden="1" w:unhideWhenUsed="1"/>
+    <w:lsdException w:name="Table List 6" w:semiHidden="1" w:unhideWhenUsed="1"/>
+    <w:lsdException w:name="Table List 7" w:semiHidden="1" w:unhideWhenUsed="1"/>
+    <w:lsdException w:name="Table List 8" w:semiHidden="1" w:unhideWhenUsed="1"/>
+    <w:lsdException w:name="Table 3D effects 1" w:semiHidden="1" w:unhideWhenUsed="1"/>
+    <w:lsdException w:name="Table 3D effects 2" w:semiHidden="1" w:unhideWhenUsed="1"/>
+    <w:lsdException w:name="Table 3D effects 3" w:semiHidden="1" w:unhideWhenUsed="1"/>
+    <w:lsdException w:name="Table Contemporary" w:semiHidden="1" w:unhideWhenUsed="1"/>
+    <w:lsdException w:name="Table Elegant" w:semiHidden="1" w:unhideWhenUsed="1"/>
+    <w:lsdException w:name="Table Professional" w:semiHidden="1" w:unhideWhenUsed="1"/>
+    <w:lsdException w:name="Table Subtle 1" w:semiHidden="1" w:unhideWhenUsed="1"/>
+    <w:lsdException w:name="Table Subtle 2" w:semiHidden="1" w:unhideWhenUsed="1"/>
+    <w:lsdException w:name="Table Web 1" w:semiHidden="1" w:unhideWhenUsed="1"/>
+    <w:lsdException w:name="Table Web 2" w:semiHidden="1" w:unhideWhenUsed="1"/>
+    <w:lsdException w:name="Table Web 3" w:semiHidden="1" w:unhideWhenUsed="1"/>
+    <w:lsdException w:name="Balloon Text" w:semiHidden="1" w:unhideWhenUsed="1"/>
+    <w:lsdException w:name="Table Grid" w:uiPriority="59"/>
+    <w:lsdException w:name="Table Theme" w:semiHidden="1" w:unhideWhenUsed="1"/>
+    <w:lsdException w:name="Placeholder Text" w:semiHidden="1"/>
+    <w:lsdException w:name="No Spacing" w:uiPriority="1" w:qFormat="1"/>
+    <w:lsdException w:name="Light Shading" w:uiPriority="60"/>
+    <w:lsdException w:name="Light List" w:uiPriority="61"/>
+    <w:lsdException w:name="Light Grid" w:uiPriority="62"/>
+    <w:lsdException w:name="Medium Shading 1" w:uiPriority="63"/>
+    <w:lsdException w:name="Medium Shading 2" w:uiPriority="64"/>
+    <w:lsdException w:name="Medium List 1" w:uiPriority="65"/>
+    <w:lsdException w:name="Medium List 2" w:uiPriority="66"/>
+    <w:lsdException w:name="Medium Grid 1" w:uiPriority="67"/>
+    <w:lsdException w:name="Medium Grid 2" w:uiPriority="68"/>
+    <w:lsdException w:name="Medium Grid 3" w:uiPriority="69"/>
+    <w:lsdException w:name="Dark List" w:uiPriority="70"/>
+    <w:lsdException w:name="Colorful Shading" w:uiPriority="71"/>
+    <w:lsdException w:name="Colorful List" w:uiPriority="72"/>
+    <w:lsdException w:name="Colorful Grid" w:uiPriority="73"/>
+    <w:lsdException w:name="Light Shading Accent 1" w:uiPriority="60"/>
+    <w:lsdException w:name="Light List Accent 1" w:uiPriority="61"/>
+    <w:lsdException w:name="Light Grid Accent 1" w:uiPriority="62"/>
+    <w:lsdException w:name="Medium Shading 1 Accent 1" w:uiPriority="63"/>
+    <w:lsdException w:name="Medium Shading 2 Accent 1" w:uiPriority="64"/>
+    <w:lsdException w:name="Medium List 1 Accent 1" w:uiPriority="65"/>
+    <w:lsdException w:name="Revision" w:semiHidden="1"/>
+    <w:lsdException w:name="List Paragraph" w:uiPriority="34" w:qFormat="1"/>
+    <w:lsdException w:name="Quote" w:uiPriority="29" w:qFormat="1"/>
+    <w:lsdException w:name="Intense Quote" w:uiPriority="30" w:qFormat="1"/>
+    <w:lsdException w:name="Medium List 2 Accent 1" w:uiPriority="66"/>
+    <w:lsdException w:name="Medium Grid 1 Accent 1" w:uiPriority="67"/>
+    <w:lsdException w:name="Medium Grid 2 Accent 1" w:uiPriority="68"/>
+    <w:lsdException w:name="Medium Grid 3 Accent 1" w:uiPriority="69"/>
+    <w:lsdException w:name="Dark List Accent 1" w:uiPriority="70"/>
+    <w:lsdException w:name="Colorful Shading Accent 1" w:uiPriority="71"/>
+    <w:lsdException w:name="Colorful List Accent 1" w:uiPriority="72"/>
+    <w:lsdException w:name="Colorful Grid Accent 1" w:uiPriority="73"/>
+    <w:lsdException w:name="Light Shading Accent 2" w:uiPriority="60"/>
+    <w:lsdException w:name="Light List Accent 2" w:uiPriority="61"/>
+    <w:lsdException w:name="Light Grid Accent 2" w:uiPriority="62"/>
+    <w:lsdException w:name="Medium Shading 1 Accent 2" w:uiPriority="63"/>
+    <w:lsdException w:name="Medium Shading 2 Accent 2" w:uiPriority="64"/>
+    <w:lsdException w:name="Medium List 1 Accent 2" w:uiPriority="65"/>
+    <w:lsdException w:name="Medium List 2 Accent 2" w:uiPriority="66"/>
+    <w:lsdException w:name="Medium Grid 1 Accent 2" w:uiPriority="67"/>
+    <w:lsdException w:name="Medium Grid 2 Accent 2" w:uiPriority="68"/>
+    <w:lsdException w:name="Medium Grid 3 Accent 2" w:uiPriority="69"/>
+    <w:lsdException w:name="Dark List Accent 2" w:uiPriority="70"/>
+    <w:lsdException w:name="Colorful Shading Accent 2" w:uiPriority="71"/>
+    <w:lsdException w:name="Colorful List Accent 2" w:uiPriority="72"/>
+    <w:lsdException w:name="Colorful Grid Accent 2" w:uiPriority="73"/>
+    <w:lsdException w:name="Light Shading Accent 3" w:uiPriority="60"/>
+    <w:lsdException w:name="Light List Accent 3" w:uiPriority="61"/>
+    <w:lsdException w:name="Light Grid Accent 3" w:uiPriority="62"/>
+    <w:lsdException w:name="Medium Shading 1 Accent 3" w:uiPriority="63"/>
+    <w:lsdException w:name="Medium Shading 2 Accent 3" w:uiPriority="64"/>
+    <w:lsdException w:name="Medium List 1 Accent 3" w:uiPriority="65"/>
+    <w:lsdException w:name="Medium List 2 Accent 3" w:uiPriority="66"/>
+    <w:lsdException w:name="Medium Grid 1 Accent 3" w:uiPriority="67"/>
+    <w:lsdException w:name="Medium Grid 2 Accent 3" w:uiPriority="68"/>
+    <w:lsdException w:name="Medium Grid 3 Accent 3" w:uiPriority="69"/>
+    <w:lsdException w:name="Dark List Accent 3" w:uiPriority="70"/>
+    <w:lsdException w:name="Colorful Shading Accent 3" w:uiPriority="71"/>
+    <w:lsdException w:name="Colorful List Accent 3" w:uiPriority="72"/>
+    <w:lsdException w:name="Colorful Grid Accent 3" w:uiPriority="73"/>
+    <w:lsdException w:name="Light Shading Accent 4" w:uiPriority="60"/>
+    <w:lsdException w:name="Light List Accent 4" w:uiPriority="61"/>
+    <w:lsdException w:name="Light Grid Accent 4" w:uiPriority="62"/>
+    <w:lsdException w:name="Medium Shading 1 Accent 4" w:uiPriority="63"/>
+    <w:lsdException w:name="Medium Shading 2 Accent 4" w:uiPriority="64"/>
+    <w:lsdException w:name="Medium List 1 Accent 4" w:uiPriority="65"/>
+    <w:lsdException w:name="Medium List 2 Accent 4" w:uiPriority="66"/>
+    <w:lsdException w:name="Medium Grid 1 Accent 4" w:uiPriority="67"/>
+    <w:lsdException w:name="Medium Grid 2 Accent 4" w:uiPriority="68"/>
+    <w:lsdException w:name="Medium Grid 3 Accent 4" w:uiPriority="69"/>
+    <w:lsdException w:name="Dark List Accent 4" w:uiPriority="70"/>
+    <w:lsdException w:name="Colorful Shading Accent 4" w:uiPriority="71"/>
+    <w:lsdException w:name="Colorful List Accent 4" w:uiPriority="72"/>
+    <w:lsdException w:name="Colorful Grid Accent 4" w:uiPriority="73"/>
+    <w:lsdException w:name="Light Shading Accent 5" w:uiPriority="60"/>
+    <w:lsdException w:name="Light List Accent 5" w:uiPriority="61"/>
+    <w:lsdException w:name="Light Grid Accent 5" w:uiPriority="62"/>
+    <w:lsdException w:name="Medium Shading 1 Accent 5" w:uiPriority="63"/>
+    <w:lsdException w:name="Medium Shading 2 Accent 5" w:uiPriority="64"/>
+    <w:lsdException w:name="Medium List 1 Accent 5" w:uiPriority="65"/>
+    <w:lsdException w:name="Medium List 2 Accent 5" w:uiPriority="66"/>
+    <w:lsdException w:name="Medium Grid 1 Accent 5" w:uiPriority="67"/>
+    <w:lsdException w:name="Medium Grid 2 Accent 5" w:uiPriority="68"/>
+    <w:lsdException w:name="Medium Grid 3 Accent 5" w:uiPriority="69"/>
+    <w:lsdException w:name="Dark List Accent 5" w:uiPriority="70"/>
+    <w:lsdException w:name="Colorful Shading Accent 5" w:uiPriority="71"/>
+    <w:lsdException w:name="Colorful List Accent 5" w:uiPriority="72"/>
+    <w:lsdException w:name="Colorful Grid Accent 5" w:uiPriority="73"/>
+    <w:lsdException w:name="Light Shading Accent 6" w:uiPriority="60"/>
+    <w:lsdException w:name="Light List Accent 6" w:uiPriority="61"/>
+    <w:lsdException w:name="Light Grid Accent 6" w:uiPriority="62"/>
+    <w:lsdException w:name="Medium Shading 1 Accent 6" w:uiPriority="63"/>
+    <w:lsdException w:name="Medium Shading 2 Accent 6" w:uiPriority="64"/>
+    <w:lsdException w:name="Medium List 1 Accent 6" w:uiPriority="65"/>
+    <w:lsdException w:name="Medium List 2 Accent 6" w:uiPriority="66"/>
+    <w:lsdException w:name="Medium Grid 1 Accent 6" w:uiPriority="67"/>
+    <w:lsdException w:name="Medium Grid 2 Accent 6" w:uiPriority="68"/>
+    <w:lsdException w:name="Medium Grid 3 Accent 6" w:uiPriority="69"/>
+    <w:lsdException w:name="Dark List Accent 6" w:uiPriority="70"/>
+    <w:lsdException w:name="Colorful Shading Accent 6" w:uiPriority="71"/>
+    <w:lsdException w:name="Colorful List Accent 6" w:uiPriority="72"/>
+    <w:lsdException w:name="Colorful Grid Accent 6" w:uiPriority="73"/>
+    <w:lsdException w:name="Subtle Emphasis" w:uiPriority="19" w:qFormat="1"/>
+    <w:lsdException w:name="Intense Emphasis" w:uiPriority="21" w:qFormat="1"/>
+    <w:lsdException w:name="Subtle Reference" w:uiPriority="31" w:qFormat="1"/>
+    <w:lsdException w:name="Intense Reference" w:uiPriority="32" w:qFormat="1"/>
+    <w:lsdException w:name="Book Title" w:uiPriority="33" w:qFormat="1"/>
+    <w:lsdException w:name="Bibliography" w:semiHidden="1" w:uiPriority="37" w:unhideWhenUsed="1"/>
+    <w:lsdException w:name="TOC Heading" w:semiHidden="1" w:uiPriority="39" w:unhideWhenUsed="1" w:qFormat="1"/>
+    <w:lsdException w:name="Grid Table 4" w:uiPriority="49"/>
+    <w:lsdException w:name="Grid Table 5 Dark" w:uiPriority="50"/>
+    <w:lsdException w:name="Grid Table 6 Colorful" w:uiPriority="51"/>
+    <w:lsdException w:name="Grid Table 7 Colorful" w:uiPriority="52"/>
+    <w:lsdException w:name="Grid Table 1 Light Accent 1" w:uiPriority="46"/>
+    <w:lsdException w:name="Grid Table 2 Accent 1" w:uiPriority="47"/>
+    <w:lsdException w:name="Grid Table 3 Accent 1" w:uiPriority="48"/>
+    <w:lsdException w:name="Grid Table 4 Accent 1" w:uiPriority="49"/>
+    <w:lsdException w:name="Grid Table 5 Dark Accent 1" w:uiPriority="50"/>
+    <w:lsdException w:name="Grid Table 6 Colorful Accent 1" w:uiPriority="51"/>
+    <w:lsdException w:name="Grid Table 7 Colorful Accent 1" w:uiPriority="52"/>
+    <w:lsdException w:name="Grid Table 1 Light Accent 2" w:uiPriority="46"/>
+    <w:lsdException w:name="Grid Table 2 Accent 2" w:uiPriority="47"/>
+    <w:lsdException w:name="Grid Table 3 Accent 2" w:uiPriority="48"/>
+    <w:lsdException w:name="Grid Table 4 Accent 2" w:uiPriority="49"/>
+    <w:lsdException w:name="Grid Table 5 Dark Accent 2" w:uiPriority="50"/>
+    <w:lsdException w:name="Grid Table 6 Colorful Accent 2" w:uiPriority="51"/>
+    <w:lsdException w:name="Grid Table 7 Colorful Accent 2" w:uiPriority="52"/>
+    <w:lsdException w:name="Grid Table 1 Light Accent 3" w:uiPriority="46"/>
+    <w:lsdException w:name="Grid Table 2 Accent 3" w:uiPriority="47"/>
+    <w:lsdException w:name="Grid Table 3 Accent 3" w:uiPriority="48"/>
+    <w:lsdException w:name="Grid Table 4 Accent 3" w:uiPriority="49"/>
+    <w:lsdException w:name="Grid Table 5 Dark Accent 3" w:uiPriority="50"/>
+    <w:lsdException w:name="Grid Table 6 Colorful Accent 3" w:uiPriority="51"/>
+    <w:lsdException w:name="Grid Table 7 Colorful Accent 3" w:uiPriority="52"/>
+    <w:lsdException w:name="Grid Table 1 Light Accent 4" w:uiPriority="46"/>
+    <w:lsdException w:name="Grid Table 2 Accent 4" w:uiPriority="47"/>
+    <w:lsdException w:name="Grid Table 3 Accent 4" w:uiPriority="48"/>
+    <w:lsdException w:name="Grid Table 4 Accent 4" w:uiPriority="49"/>
+    <w:lsdException w:name="Grid Table 5 Dark Accent 4" w:uiPriority="50"/>
+    <w:lsdException w:name="Grid Table 6 Colorful Accent 4" w:uiPriority="51"/>
+    <w:lsdException w:name="Grid Table 7 Colorful Accent 4" w:uiPriority="52"/>
+    <w:lsdException w:name="Grid Table 1 Light Accent 5" w:uiPriority="46"/>
+    <w:lsdException w:name="Grid Table 2 Accent 5" w:uiPriority="47"/>
+    <w:lsdException w:name="Grid Table 3 Accent 5" w:uiPriority="48"/>
+    <w:lsdException w:name="Grid Table 4 Accent 5" w:uiPriority="49"/>
+    <w:lsdException w:name="Grid Table 5 Dark Accent 5" w:uiPriority="50"/>
+    <w:lsdException w:name="Grid Table 6 Colorful Accent 5" w:uiPriority="51"/>
+    <w:lsdException w:name="Grid Table 7 Colorful Accent 5" w:uiPriority="52"/>
+    <w:lsdException w:name="Grid Table 1 Light Accent 6" w:uiPriority="46"/>
+    <w:lsdException w:name="Grid Table 2 Accent 6" w:uiPriority="47"/>
+    <w:lsdException w:name="Grid Table 3 Accent 6" w:uiPriority="48"/>
+    <w:lsdException w:name="Grid Table 4 Accent 6" w:uiPriority="49"/>
+    <w:lsdException w:name="Grid Table 5 Dark Accent 6" w:uiPriority="50"/>
+    <w:lsdException w:name="Grid Table 6 Colorful Accent 6" w:uiPriority="51"/>
+    <w:lsdException w:name="Grid Table 7 Colorful Accent 6" w:uiPriority="52"/>
+    <w:lsdException w:name="List Table 1 Light" w:uiPriority="46"/>
+    <w:lsdException w:name="List Table 2" w:uiPriority="47"/>
+    <w:lsdException w:name="List Table 3" w:uiPriority="48"/>
+    <w:lsdException w:name="List Table 4" w:uiPriority="49"/>
+    <w:lsdException w:name="List Table 5 Dark" w:uiPriority="50"/>
+    <w:lsdException w:name="List Table 6 Colorful" w:uiPriority="51"/>
+    <w:lsdException w:name="List Table 7 Colorful" w:uiPriority="52"/>
+    <w:lsdException w:name="List Table 1 Light Accent 1" w:uiPriority="46"/>
+    <w:lsdException w:name="List Table 2 Accent 1" w:uiPriority="47"/>
+    <w:lsdException w:name="List Table 3 Accent 1" w:uiPriority="48"/>
+    <w:lsdException w:name="List Table 4 Accent 1" w:uiPriority="49"/>
+    <w:lsdException w:name="List Table 5 Dark Accent 1" w:uiPriority="50"/>
+    <w:lsdException w:name="List Table 6 Colorful Accent 1" w:uiPriority="51"/>
+    <w:lsdException w:name="List Table 7 Colorful Accent 1" w:uiPriority="52"/>
+    <w:lsdException w:name="List Table 1 Light Accent 2" w:uiPriority="46"/>
+    <w:lsdException w:name="List Table 2 Accent 2" w:uiPriority="47"/>
+    <w:lsdException w:name="List Table 3 Accent 2" w:uiPriority="48"/>
+    <w:lsdException w:name="List Table 4 Accent 2" w:uiPriority="49"/>
+    <w:lsdException w:name="List Table 5 Dark Accent 2" w:uiPriority="50"/>
+    <w:lsdException w:name="List Table 6 Colorful Accent 2" w:uiPriority="51"/>
+    <w:lsdException w:name="List Table 7 Colorful Accent 2" w:uiPriority="52"/>
+    <w:lsdException w:name="List Table 1 Light Accent 3" w:uiPriority="46"/>
+    <w:lsdException w:name="List Table 2 Accent 3" w:uiPriority="47"/>
+    <w:lsdException w:name="List Table 3 Accent 3" w:uiPriority="48"/>
+    <w:lsdException w:name="List Table 4 Accent 3" w:uiPriority="49"/>
+    <w:lsdException w:name="List Table 5 Dark Accent 3" w:uiPriority="50"/>
+    <w:lsdException w:name="List Table 6 Colorful Accent 3" w:uiPriority="51"/>
+    <w:lsdException w:name="List Table 7 Colorful Accent 3" w:uiPriority="52"/>
+    <w:lsdException w:name="List Table 1 Light Accent 4" w:uiPriority="46"/>
+    <w:lsdException w:name="List Table 2 Accent 4" w:uiPriority="47"/>
+    <w:lsdException w:name="List Table 3 Accent 4" w:uiPriority="48"/>
+    <w:lsdException w:name="List Table 4 Accent 4" w:uiPriority="49"/>
+    <w:lsdException w:name="List Table 5 Dark Accent 4" w:uiPriority="50"/>
+    <w:lsdException w:name="List Table 6 Colorful Accent 4" w:uiPriority="51"/>
+    <w:lsdException w:name="List Table 7 Colorful Accent 4" w:uiPriority="52"/>
+    <w:lsdException w:name="List Table 1 Light Accent 5" w:uiPriority="46"/>
+    <w:lsdException w:name="List Table 2 Accent 5" w:uiPriority="47"/>
+    <w:lsdException w:name="List Table 3 Accent 5" w:uiPriority="48"/>
+    <w:lsdException w:name="List Table 4 Accent 5" w:uiPriority="49"/>
+    <w:lsdException w:name="List Table 5 Dark Accent 5" w:uiPriority="50"/>
+    <w:lsdException w:name="List Table 6 Colorful Accent 5" w:uiPriority="51"/>
+    <w:lsdException w:name="List Table 7 Colorful Accent 5" w:uiPriority="52"/>
+    <w:lsdException w:name="List Table 1 Light Accent 6" w:uiPriority="46"/>
+    <w:lsdException w:name="List Table 2 Accent 6" w:uiPriority="47"/>
+    <w:lsdException w:name="List Table 3 Accent 6" w:uiPriority="48"/>
+    <w:lsdException w:name="List Table 4 Accent 6" w:uiPriority="49"/>
+    <w:lsdException w:name="List Table 5 Dark Accent 6" w:uiPriority="50"/>
+    <w:lsdException w:name="List Table 6 Colorful Accent 6" w:uiPriority="51"/>
+    <w:lsdException w:name="List Table 7 Colorful Accent 6" w:uiPriority="52"/>
   </w:latentStyles>
-  <w:style w:type="paragraph" w:default="1" w:styleId="Normal">
+  <w:style w:type="paragraph" w:default="1" w:styleId="a">
     <w:name w:val="Normal"/>
     <w:qFormat/>
     <w:rsid w:val="003B1A11"/>
   </w:style>
-  <w:style w:type="character" w:default="1" w:styleId="DefaultParagraphFont">
+  <w:style w:type="character" w:default="1" w:styleId="a0">
     <w:name w:val="Default Paragraph Font"/>
     <w:uiPriority w:val="1"/>
     <w:semiHidden/>
     <w:unhideWhenUsed/>
   </w:style>
-  <w:style w:type="table" w:default="1" w:styleId="TableNormal">
+  <w:style w:type="table" w:default="1" w:styleId="a1">
     <w:name w:val="Normal Table"/>
     <w:uiPriority w:val="99"/>
     <w:semiHidden/>
@@ -2585,15 +3263,15 @@
       </w:tblCellMar>
     </w:tblPr>
   </w:style>
-  <w:style w:type="numbering" w:default="1" w:styleId="NoList">
+  <w:style w:type="numbering" w:default="1" w:styleId="a2">
     <w:name w:val="No List"/>
     <w:uiPriority w:val="99"/>
     <w:semiHidden/>
     <w:unhideWhenUsed/>
   </w:style>
-  <w:style w:type="paragraph" w:styleId="ListParagraph">
+  <w:style w:type="paragraph" w:styleId="a3">
     <w:name w:val="List Paragraph"/>
-    <w:basedOn w:val="Normal"/>
+    <w:basedOn w:val="a"/>
     <w:uiPriority w:val="34"/>
     <w:qFormat/>
     <w:rsid w:val="00AD4B28"/>
@@ -2601,192 +3279,6 @@
       <w:ind w:left="720"/>
       <w:contextualSpacing/>
     </w:pPr>
-  </w:style>
-</w:styles>
-</file>
-
-<file path=word/stylesWithEffects.xml><?xml version="1.0" encoding="utf-8"?>
-<w:styles xmlns:wpc="http://schemas.microsoft.com/office/word/2010/wordprocessingCanvas" xmlns:mo="http://schemas.microsoft.com/office/mac/office/2008/main" xmlns:mc="http://schemas.openxmlformats.org/markup-compatibility/2006" xmlns:mv="urn:schemas-microsoft-com:mac:vml" xmlns:o="urn:schemas-microsoft-com:office:office" xmlns:r="http://schemas.openxmlformats.org/officeDocument/2006/relationships" xmlns:m="http://schemas.openxmlformats.org/officeDocument/2006/math" xmlns:v="urn:schemas-microsoft-com:vml" xmlns:wp14="http://schemas.microsoft.com/office/word/2010/wordprocessingDrawing" xmlns:wp="http://schemas.openxmlformats.org/drawingml/2006/wordprocessingDrawing" xmlns:w10="urn:schemas-microsoft-com:office:word" xmlns:w="http://schemas.openxmlformats.org/wordprocessingml/2006/main" xmlns:w14="http://schemas.microsoft.com/office/word/2010/wordml" xmlns:wpg="http://schemas.microsoft.com/office/word/2010/wordprocessingGroup" xmlns:wpi="http://schemas.microsoft.com/office/word/2010/wordprocessingInk" xmlns:wne="http://schemas.microsoft.com/office/word/2006/wordml" xmlns:wps="http://schemas.microsoft.com/office/word/2010/wordprocessingShape" mc:Ignorable="w14 wp14">
-  <w:docDefaults>
-    <w:rPrDefault>
-      <w:rPr>
-        <w:rFonts w:asciiTheme="minorHAnsi" w:eastAsiaTheme="minorEastAsia" w:hAnsiTheme="minorHAnsi" w:cstheme="minorBidi"/>
-        <w:sz w:val="24"/>
-        <w:szCs w:val="24"/>
-        <w:lang w:val="en-US" w:eastAsia="ja-JP" w:bidi="ar-SA"/>
-      </w:rPr>
-    </w:rPrDefault>
-    <w:pPrDefault/>
-  </w:docDefaults>
-  <w:latentStyles w:defLockedState="0" w:defUIPriority="99" w:defSemiHidden="1" w:defUnhideWhenUsed="1" w:defQFormat="0" w:count="276">
-    <w:lsdException w:name="Normal" w:semiHidden="0" w:uiPriority="0" w:unhideWhenUsed="0" w:qFormat="1"/>
-    <w:lsdException w:name="heading 1" w:semiHidden="0" w:uiPriority="9" w:unhideWhenUsed="0" w:qFormat="1"/>
-    <w:lsdException w:name="heading 2" w:uiPriority="9" w:qFormat="1"/>
-    <w:lsdException w:name="heading 3" w:uiPriority="9" w:qFormat="1"/>
-    <w:lsdException w:name="heading 4" w:uiPriority="9" w:qFormat="1"/>
-    <w:lsdException w:name="heading 5" w:uiPriority="9" w:qFormat="1"/>
-    <w:lsdException w:name="heading 6" w:uiPriority="9" w:qFormat="1"/>
-    <w:lsdException w:name="heading 7" w:uiPriority="9" w:qFormat="1"/>
-    <w:lsdException w:name="heading 8" w:uiPriority="9" w:qFormat="1"/>
-    <w:lsdException w:name="heading 9" w:uiPriority="9" w:qFormat="1"/>
-    <w:lsdException w:name="toc 1" w:uiPriority="39"/>
-    <w:lsdException w:name="toc 2" w:uiPriority="39"/>
-    <w:lsdException w:name="toc 3" w:uiPriority="39"/>
-    <w:lsdException w:name="toc 4" w:uiPriority="39"/>
-    <w:lsdException w:name="toc 5" w:uiPriority="39"/>
-    <w:lsdException w:name="toc 6" w:uiPriority="39"/>
-    <w:lsdException w:name="toc 7" w:uiPriority="39"/>
-    <w:lsdException w:name="toc 8" w:uiPriority="39"/>
-    <w:lsdException w:name="toc 9" w:uiPriority="39"/>
-    <w:lsdException w:name="caption" w:uiPriority="35" w:qFormat="1"/>
-    <w:lsdException w:name="Title" w:semiHidden="0" w:uiPriority="10" w:unhideWhenUsed="0" w:qFormat="1"/>
-    <w:lsdException w:name="Default Paragraph Font" w:uiPriority="1"/>
-    <w:lsdException w:name="Subtitle" w:semiHidden="0" w:uiPriority="11" w:unhideWhenUsed="0" w:qFormat="1"/>
-    <w:lsdException w:name="Strong" w:semiHidden="0" w:uiPriority="22" w:unhideWhenUsed="0" w:qFormat="1"/>
-    <w:lsdException w:name="Emphasis" w:semiHidden="0" w:uiPriority="20" w:unhideWhenUsed="0" w:qFormat="1"/>
-    <w:lsdException w:name="Table Grid" w:semiHidden="0" w:uiPriority="59" w:unhideWhenUsed="0"/>
-    <w:lsdException w:name="Placeholder Text" w:unhideWhenUsed="0"/>
-    <w:lsdException w:name="No Spacing" w:semiHidden="0" w:uiPriority="1" w:unhideWhenUsed="0" w:qFormat="1"/>
-    <w:lsdException w:name="Light Shading" w:semiHidden="0" w:uiPriority="60" w:unhideWhenUsed="0"/>
-    <w:lsdException w:name="Light List" w:semiHidden="0" w:uiPriority="61" w:unhideWhenUsed="0"/>
-    <w:lsdException w:name="Light Grid" w:semiHidden="0" w:uiPriority="62" w:unhideWhenUsed="0"/>
-    <w:lsdException w:name="Medium Shading 1" w:semiHidden="0" w:uiPriority="63" w:unhideWhenUsed="0"/>
-    <w:lsdException w:name="Medium Shading 2" w:semiHidden="0" w:uiPriority="64" w:unhideWhenUsed="0"/>
-    <w:lsdException w:name="Medium List 1" w:semiHidden="0" w:uiPriority="65" w:unhideWhenUsed="0"/>
-    <w:lsdException w:name="Medium List 2" w:semiHidden="0" w:uiPriority="66" w:unhideWhenUsed="0"/>
-    <w:lsdException w:name="Medium Grid 1" w:semiHidden="0" w:uiPriority="67" w:unhideWhenUsed="0"/>
-    <w:lsdException w:name="Medium Grid 2" w:semiHidden="0" w:uiPriority="68" w:unhideWhenUsed="0"/>
-    <w:lsdException w:name="Medium Grid 3" w:semiHidden="0" w:uiPriority="69" w:unhideWhenUsed="0"/>
-    <w:lsdException w:name="Dark List" w:semiHidden="0" w:uiPriority="70" w:unhideWhenUsed="0"/>
-    <w:lsdException w:name="Colorful Shading" w:semiHidden="0" w:uiPriority="71" w:unhideWhenUsed="0"/>
-    <w:lsdException w:name="Colorful List" w:semiHidden="0" w:uiPriority="72" w:unhideWhenUsed="0"/>
-    <w:lsdException w:name="Colorful Grid" w:semiHidden="0" w:uiPriority="73" w:unhideWhenUsed="0"/>
-    <w:lsdException w:name="Light Shading Accent 1" w:semiHidden="0" w:uiPriority="60" w:unhideWhenUsed="0"/>
-    <w:lsdException w:name="Light List Accent 1" w:semiHidden="0" w:uiPriority="61" w:unhideWhenUsed="0"/>
-    <w:lsdException w:name="Light Grid Accent 1" w:semiHidden="0" w:uiPriority="62" w:unhideWhenUsed="0"/>
-    <w:lsdException w:name="Medium Shading 1 Accent 1" w:semiHidden="0" w:uiPriority="63" w:unhideWhenUsed="0"/>
-    <w:lsdException w:name="Medium Shading 2 Accent 1" w:semiHidden="0" w:uiPriority="64" w:unhideWhenUsed="0"/>
-    <w:lsdException w:name="Medium List 1 Accent 1" w:semiHidden="0" w:uiPriority="65" w:unhideWhenUsed="0"/>
-    <w:lsdException w:name="Revision" w:unhideWhenUsed="0"/>
-    <w:lsdException w:name="List Paragraph" w:semiHidden="0" w:uiPriority="34" w:unhideWhenUsed="0" w:qFormat="1"/>
-    <w:lsdException w:name="Quote" w:semiHidden="0" w:uiPriority="29" w:unhideWhenUsed="0" w:qFormat="1"/>
-    <w:lsdException w:name="Intense Quote" w:semiHidden="0" w:uiPriority="30" w:unhideWhenUsed="0" w:qFormat="1"/>
-    <w:lsdException w:name="Medium List 2 Accent 1" w:semiHidden="0" w:uiPriority="66" w:unhideWhenUsed="0"/>
-    <w:lsdException w:name="Medium Grid 1 Accent 1" w:semiHidden="0" w:uiPriority="67" w:unhideWhenUsed="0"/>
-    <w:lsdException w:name="Medium Grid 2 Accent 1" w:semiHidden="0" w:uiPriority="68" w:unhideWhenUsed="0"/>
-    <w:lsdException w:name="Medium Grid 3 Accent 1" w:semiHidden="0" w:uiPriority="69" w:unhideWhenUsed="0"/>
-    <w:lsdException w:name="Dark List Accent 1" w:semiHidden="0" w:uiPriority="70" w:unhideWhenUsed="0"/>
-    <w:lsdException w:name="Colorful Shading Accent 1" w:semiHidden="0" w:uiPriority="71" w:unhideWhenUsed="0"/>
-    <w:lsdException w:name="Colorful List Accent 1" w:semiHidden="0" w:uiPriority="72" w:unhideWhenUsed="0"/>
-    <w:lsdException w:name="Colorful Grid Accent 1" w:semiHidden="0" w:uiPriority="73" w:unhideWhenUsed="0"/>
-    <w:lsdException w:name="Light Shading Accent 2" w:semiHidden="0" w:uiPriority="60" w:unhideWhenUsed="0"/>
-    <w:lsdException w:name="Light List Accent 2" w:semiHidden="0" w:uiPriority="61" w:unhideWhenUsed="0"/>
-    <w:lsdException w:name="Light Grid Accent 2" w:semiHidden="0" w:uiPriority="62" w:unhideWhenUsed="0"/>
-    <w:lsdException w:name="Medium Shading 1 Accent 2" w:semiHidden="0" w:uiPriority="63" w:unhideWhenUsed="0"/>
-    <w:lsdException w:name="Medium Shading 2 Accent 2" w:semiHidden="0" w:uiPriority="64" w:unhideWhenUsed="0"/>
-    <w:lsdException w:name="Medium List 1 Accent 2" w:semiHidden="0" w:uiPriority="65" w:unhideWhenUsed="0"/>
-    <w:lsdException w:name="Medium List 2 Accent 2" w:semiHidden="0" w:uiPriority="66" w:unhideWhenUsed="0"/>
-    <w:lsdException w:name="Medium Grid 1 Accent 2" w:semiHidden="0" w:uiPriority="67" w:unhideWhenUsed="0"/>
-    <w:lsdException w:name="Medium Grid 2 Accent 2" w:semiHidden="0" w:uiPriority="68" w:unhideWhenUsed="0"/>
-    <w:lsdException w:name="Medium Grid 3 Accent 2" w:semiHidden="0" w:uiPriority="69" w:unhideWhenUsed="0"/>
-    <w:lsdException w:name="Dark List Accent 2" w:semiHidden="0" w:uiPriority="70" w:unhideWhenUsed="0"/>
-    <w:lsdException w:name="Colorful Shading Accent 2" w:semiHidden="0" w:uiPriority="71" w:unhideWhenUsed="0"/>
-    <w:lsdException w:name="Colorful List Accent 2" w:semiHidden="0" w:uiPriority="72" w:unhideWhenUsed="0"/>
-    <w:lsdException w:name="Colorful Grid Accent 2" w:semiHidden="0" w:uiPriority="73" w:unhideWhenUsed="0"/>
-    <w:lsdException w:name="Light Shading Accent 3" w:semiHidden="0" w:uiPriority="60" w:unhideWhenUsed="0"/>
-    <w:lsdException w:name="Light List Accent 3" w:semiHidden="0" w:uiPriority="61" w:unhideWhenUsed="0"/>
-    <w:lsdException w:name="Light Grid Accent 3" w:semiHidden="0" w:uiPriority="62" w:unhideWhenUsed="0"/>
-    <w:lsdException w:name="Medium Shading 1 Accent 3" w:semiHidden="0" w:uiPriority="63" w:unhideWhenUsed="0"/>
-    <w:lsdException w:name="Medium Shading 2 Accent 3" w:semiHidden="0" w:uiPriority="64" w:unhideWhenUsed="0"/>
-    <w:lsdException w:name="Medium List 1 Accent 3" w:semiHidden="0" w:uiPriority="65" w:unhideWhenUsed="0"/>
-    <w:lsdException w:name="Medium List 2 Accent 3" w:semiHidden="0" w:uiPriority="66" w:unhideWhenUsed="0"/>
-    <w:lsdException w:name="Medium Grid 1 Accent 3" w:semiHidden="0" w:uiPriority="67" w:unhideWhenUsed="0"/>
-    <w:lsdException w:name="Medium Grid 2 Accent 3" w:semiHidden="0" w:uiPriority="68" w:unhideWhenUsed="0"/>
-    <w:lsdException w:name="Medium Grid 3 Accent 3" w:semiHidden="0" w:uiPriority="69" w:unhideWhenUsed="0"/>
-    <w:lsdException w:name="Dark List Accent 3" w:semiHidden="0" w:uiPriority="70" w:unhideWhenUsed="0"/>
-    <w:lsdException w:name="Colorful Shading Accent 3" w:semiHidden="0" w:uiPriority="71" w:unhideWhenUsed="0"/>
-    <w:lsdException w:name="Colorful List Accent 3" w:semiHidden="0" w:uiPriority="72" w:unhideWhenUsed="0"/>
-    <w:lsdException w:name="Colorful Grid Accent 3" w:semiHidden="0" w:uiPriority="73" w:unhideWhenUsed="0"/>
-    <w:lsdException w:name="Light Shading Accent 4" w:semiHidden="0" w:uiPriority="60" w:unhideWhenUsed="0"/>
-    <w:lsdException w:name="Light List Accent 4" w:semiHidden="0" w:uiPriority="61" w:unhideWhenUsed="0"/>
-    <w:lsdException w:name="Light Grid Accent 4" w:semiHidden="0" w:uiPriority="62" w:unhideWhenUsed="0"/>
-    <w:lsdException w:name="Medium Shading 1 Accent 4" w:semiHidden="0" w:uiPriority="63" w:unhideWhenUsed="0"/>
-    <w:lsdException w:name="Medium Shading 2 Accent 4" w:semiHidden="0" w:uiPriority="64" w:unhideWhenUsed="0"/>
-    <w:lsdException w:name="Medium List 1 Accent 4" w:semiHidden="0" w:uiPriority="65" w:unhideWhenUsed="0"/>
-    <w:lsdException w:name="Medium List 2 Accent 4" w:semiHidden="0" w:uiPriority="66" w:unhideWhenUsed="0"/>
-    <w:lsdException w:name="Medium Grid 1 Accent 4" w:semiHidden="0" w:uiPriority="67" w:unhideWhenUsed="0"/>
-    <w:lsdException w:name="Medium Grid 2 Accent 4" w:semiHidden="0" w:uiPriority="68" w:unhideWhenUsed="0"/>
-    <w:lsdException w:name="Medium Grid 3 Accent 4" w:semiHidden="0" w:uiPriority="69" w:unhideWhenUsed="0"/>
-    <w:lsdException w:name="Dark List Accent 4" w:semiHidden="0" w:uiPriority="70" w:unhideWhenUsed="0"/>
-    <w:lsdException w:name="Colorful Shading Accent 4" w:semiHidden="0" w:uiPriority="71" w:unhideWhenUsed="0"/>
-    <w:lsdException w:name="Colorful List Accent 4" w:semiHidden="0" w:uiPriority="72" w:unhideWhenUsed="0"/>
-    <w:lsdException w:name="Colorful Grid Accent 4" w:semiHidden="0" w:uiPriority="73" w:unhideWhenUsed="0"/>
-    <w:lsdException w:name="Light Shading Accent 5" w:semiHidden="0" w:uiPriority="60" w:unhideWhenUsed="0"/>
-    <w:lsdException w:name="Light List Accent 5" w:semiHidden="0" w:uiPriority="61" w:unhideWhenUsed="0"/>
-    <w:lsdException w:name="Light Grid Accent 5" w:semiHidden="0" w:uiPriority="62" w:unhideWhenUsed="0"/>
-    <w:lsdException w:name="Medium Shading 1 Accent 5" w:semiHidden="0" w:uiPriority="63" w:unhideWhenUsed="0"/>
-    <w:lsdException w:name="Medium Shading 2 Accent 5" w:semiHidden="0" w:uiPriority="64" w:unhideWhenUsed="0"/>
-    <w:lsdException w:name="Medium List 1 Accent 5" w:semiHidden="0" w:uiPriority="65" w:unhideWhenUsed="0"/>
-    <w:lsdException w:name="Medium List 2 Accent 5" w:semiHidden="0" w:uiPriority="66" w:unhideWhenUsed="0"/>
-    <w:lsdException w:name="Medium Grid 1 Accent 5" w:semiHidden="0" w:uiPriority="67" w:unhideWhenUsed="0"/>
-    <w:lsdException w:name="Medium Grid 2 Accent 5" w:semiHidden="0" w:uiPriority="68" w:unhideWhenUsed="0"/>
-    <w:lsdException w:name="Medium Grid 3 Accent 5" w:semiHidden="0" w:uiPriority="69" w:unhideWhenUsed="0"/>
-    <w:lsdException w:name="Dark List Accent 5" w:semiHidden="0" w:uiPriority="70" w:unhideWhenUsed="0"/>
-    <w:lsdException w:name="Colorful Shading Accent 5" w:semiHidden="0" w:uiPriority="71" w:unhideWhenUsed="0"/>
-    <w:lsdException w:name="Colorful List Accent 5" w:semiHidden="0" w:uiPriority="72" w:unhideWhenUsed="0"/>
-    <w:lsdException w:name="Colorful Grid Accent 5" w:semiHidden="0" w:uiPriority="73" w:unhideWhenUsed="0"/>
-    <w:lsdException w:name="Light Shading Accent 6" w:semiHidden="0" w:uiPriority="60" w:unhideWhenUsed="0"/>
-    <w:lsdException w:name="Light List Accent 6" w:semiHidden="0" w:uiPriority="61" w:unhideWhenUsed="0"/>
-    <w:lsdException w:name="Light Grid Accent 6" w:semiHidden="0" w:uiPriority="62" w:unhideWhenUsed="0"/>
-    <w:lsdException w:name="Medium Shading 1 Accent 6" w:semiHidden="0" w:uiPriority="63" w:unhideWhenUsed="0"/>
-    <w:lsdException w:name="Medium Shading 2 Accent 6" w:semiHidden="0" w:uiPriority="64" w:unhideWhenUsed="0"/>
-    <w:lsdException w:name="Medium List 1 Accent 6" w:semiHidden="0" w:uiPriority="65" w:unhideWhenUsed="0"/>
-    <w:lsdException w:name="Medium List 2 Accent 6" w:semiHidden="0" w:uiPriority="66" w:unhideWhenUsed="0"/>
-    <w:lsdException w:name="Medium Grid 1 Accent 6" w:semiHidden="0" w:uiPriority="67" w:unhideWhenUsed="0"/>
-    <w:lsdException w:name="Medium Grid 2 Accent 6" w:semiHidden="0" w:uiPriority="68" w:unhideWhenUsed="0"/>
-    <w:lsdException w:name="Medium Grid 3 Accent 6" w:semiHidden="0" w:uiPriority="69" w:unhideWhenUsed="0"/>
-    <w:lsdException w:name="Dark List Accent 6" w:semiHidden="0" w:uiPriority="70" w:unhideWhenUsed="0"/>
-    <w:lsdException w:name="Colorful Shading Accent 6" w:semiHidden="0" w:uiPriority="71" w:unhideWhenUsed="0"/>
-    <w:lsdException w:name="Colorful List Accent 6" w:semiHidden="0" w:uiPriority="72" w:unhideWhenUsed="0"/>
-    <w:lsdException w:name="Colorful Grid Accent 6" w:semiHidden="0" w:uiPriority="73" w:unhideWhenUsed="0"/>
-    <w:lsdException w:name="Subtle Emphasis" w:semiHidden="0" w:uiPriority="19" w:unhideWhenUsed="0" w:qFormat="1"/>
-    <w:lsdException w:name="Intense Emphasis" w:semiHidden="0" w:uiPriority="21" w:unhideWhenUsed="0" w:qFormat="1"/>
-    <w:lsdException w:name="Subtle Reference" w:semiHidden="0" w:uiPriority="31" w:unhideWhenUsed="0" w:qFormat="1"/>
-    <w:lsdException w:name="Intense Reference" w:semiHidden="0" w:uiPriority="32" w:unhideWhenUsed="0" w:qFormat="1"/>
-    <w:lsdException w:name="Book Title" w:semiHidden="0" w:uiPriority="33" w:unhideWhenUsed="0" w:qFormat="1"/>
-    <w:lsdException w:name="Bibliography" w:uiPriority="37"/>
-    <w:lsdException w:name="TOC Heading" w:uiPriority="39" w:qFormat="1"/>
-  </w:latentStyles>
-  <w:style w:type="paragraph" w:default="1" w:styleId="Normal">
-    <w:name w:val="Normal"/>
-    <w:qFormat/>
-  </w:style>
-  <w:style w:type="character" w:default="1" w:styleId="DefaultParagraphFont">
-    <w:name w:val="Default Paragraph Font"/>
-    <w:uiPriority w:val="1"/>
-    <w:semiHidden/>
-    <w:unhideWhenUsed/>
-  </w:style>
-  <w:style w:type="table" w:default="1" w:styleId="TableNormal">
-    <w:name w:val="Normal Table"/>
-    <w:uiPriority w:val="99"/>
-    <w:semiHidden/>
-    <w:unhideWhenUsed/>
-    <w:tblPr>
-      <w:tblInd w:w="0" w:type="dxa"/>
-      <w:tblCellMar>
-        <w:top w:w="0" w:type="dxa"/>
-        <w:left w:w="108" w:type="dxa"/>
-        <w:bottom w:w="0" w:type="dxa"/>
-        <w:right w:w="108" w:type="dxa"/>
-      </w:tblCellMar>
-    </w:tblPr>
-  </w:style>
-  <w:style w:type="numbering" w:default="1" w:styleId="NoList">
-    <w:name w:val="No List"/>
-    <w:uiPriority w:val="99"/>
-    <w:semiHidden/>
-    <w:unhideWhenUsed/>
   </w:style>
 </w:styles>
 </file>

</xml_diff>